<commit_message>
write negation horn clause for BugsBunny against Tasmanian Devil action
write negation horn clause for BugsBunny against Tasmanian Devil action
</commit_message>
<xml_diff>
--- a/CS_MSAI_371_Group_CM37124_Project_Reasoning.docx
+++ b/CS_MSAI_371_Group_CM37124_Project_Reasoning.docx
@@ -4,6 +4,9 @@
   <w:body>
     <w:p>
       <w:r>
+        <w:rPr>
+          <w:noProof/>
+        </w:rPr>
         <w:drawing>
           <wp:inline distT="0" distB="0" distL="0" distR="0" wp14:anchorId="08803B30" wp14:editId="687B4722">
             <wp:extent cx="5943600" cy="2390140"/>
@@ -41,10 +44,93 @@
         </w:drawing>
       </w:r>
     </w:p>
+    <w:p/>
+    <w:p>
+      <w:r>
+        <w:drawing>
+          <wp:inline distT="0" distB="0" distL="0" distR="0" wp14:anchorId="1E88CD64" wp14:editId="2C9DA37F">
+            <wp:extent cx="5943600" cy="2192655"/>
+            <wp:effectExtent l="0" t="0" r="0" b="4445"/>
+            <wp:docPr id="13475978" name="Picture 1" descr="A screenshot of a computer&#10;&#10;Description automatically generated"/>
+            <wp:cNvGraphicFramePr>
+              <a:graphicFrameLocks xmlns:a="http://schemas.openxmlformats.org/drawingml/2006/main" noChangeAspect="1"/>
+            </wp:cNvGraphicFramePr>
+            <a:graphic xmlns:a="http://schemas.openxmlformats.org/drawingml/2006/main">
+              <a:graphicData uri="http://schemas.openxmlformats.org/drawingml/2006/picture">
+                <pic:pic xmlns:pic="http://schemas.openxmlformats.org/drawingml/2006/picture">
+                  <pic:nvPicPr>
+                    <pic:cNvPr id="13475978" name="Picture 1" descr="A screenshot of a computer&#10;&#10;Description automatically generated"/>
+                    <pic:cNvPicPr/>
+                  </pic:nvPicPr>
+                  <pic:blipFill>
+                    <a:blip r:embed="rId7"/>
+                    <a:stretch>
+                      <a:fillRect/>
+                    </a:stretch>
+                  </pic:blipFill>
+                  <pic:spPr>
+                    <a:xfrm>
+                      <a:off x="0" y="0"/>
+                      <a:ext cx="5943600" cy="2192655"/>
+                    </a:xfrm>
+                    <a:prstGeom prst="rect">
+                      <a:avLst/>
+                    </a:prstGeom>
+                  </pic:spPr>
+                </pic:pic>
+              </a:graphicData>
+            </a:graphic>
+          </wp:inline>
+        </w:drawing>
+      </w:r>
+    </w:p>
+    <w:p/>
+    <w:p>
+      <w:r>
+        <w:rPr>
+          <w:noProof/>
+        </w:rPr>
+        <w:drawing>
+          <wp:inline distT="0" distB="0" distL="0" distR="0" wp14:anchorId="655AAA37" wp14:editId="162318E4">
+            <wp:extent cx="5943600" cy="2438400"/>
+            <wp:effectExtent l="0" t="0" r="0" b="0"/>
+            <wp:docPr id="1144463518" name="Picture 1" descr="A screenshot of a computer&#10;&#10;Description automatically generated"/>
+            <wp:cNvGraphicFramePr>
+              <a:graphicFrameLocks xmlns:a="http://schemas.openxmlformats.org/drawingml/2006/main" noChangeAspect="1"/>
+            </wp:cNvGraphicFramePr>
+            <a:graphic xmlns:a="http://schemas.openxmlformats.org/drawingml/2006/main">
+              <a:graphicData uri="http://schemas.openxmlformats.org/drawingml/2006/picture">
+                <pic:pic xmlns:pic="http://schemas.openxmlformats.org/drawingml/2006/picture">
+                  <pic:nvPicPr>
+                    <pic:cNvPr id="1144463518" name="Picture 1" descr="A screenshot of a computer&#10;&#10;Description automatically generated"/>
+                    <pic:cNvPicPr/>
+                  </pic:nvPicPr>
+                  <pic:blipFill>
+                    <a:blip r:embed="rId8"/>
+                    <a:stretch>
+                      <a:fillRect/>
+                    </a:stretch>
+                  </pic:blipFill>
+                  <pic:spPr>
+                    <a:xfrm>
+                      <a:off x="0" y="0"/>
+                      <a:ext cx="5943600" cy="2438400"/>
+                    </a:xfrm>
+                    <a:prstGeom prst="rect">
+                      <a:avLst/>
+                    </a:prstGeom>
+                  </pic:spPr>
+                </pic:pic>
+              </a:graphicData>
+            </a:graphic>
+          </wp:inline>
+        </w:drawing>
+      </w:r>
+    </w:p>
     <w:sectPr>
-      <w:headerReference w:type="default" r:id="rId7"/>
-      <w:footerReference w:type="even" r:id="rId8"/>
-      <w:footerReference w:type="default" r:id="rId9"/>
+      <w:headerReference w:type="default" r:id="rId9"/>
+      <w:footerReference w:type="even" r:id="rId10"/>
+      <w:footerReference w:type="default" r:id="rId11"/>
       <w:pgSz w:w="12240" w:h="15840"/>
       <w:pgMar w:top="1440" w:right="1440" w:bottom="1440" w:left="1440" w:header="720" w:footer="720" w:gutter="0"/>
       <w:cols w:space="720"/>

</xml_diff>

<commit_message>
apply as per Professor suggested and correct traits
apply as per Professor suggested and correct traits
</commit_message>
<xml_diff>
--- a/CS_MSAI_371_Group_CM37124_Project_Reasoning.docx
+++ b/CS_MSAI_371_Group_CM37124_Project_Reasoning.docx
@@ -4,14 +4,11 @@
   <w:body>
     <w:p>
       <w:r>
-        <w:rPr>
-          <w:noProof/>
-        </w:rPr>
         <w:drawing>
-          <wp:inline distT="0" distB="0" distL="0" distR="0" wp14:anchorId="08803B30" wp14:editId="687B4722">
-            <wp:extent cx="5943600" cy="2390140"/>
-            <wp:effectExtent l="0" t="0" r="0" b="0"/>
-            <wp:docPr id="1084019459" name="Picture 1" descr="A screenshot of a computer&#10;&#10;Description automatically generated"/>
+          <wp:inline distT="0" distB="0" distL="0" distR="0" wp14:anchorId="378C9706" wp14:editId="5ACC919C">
+            <wp:extent cx="5943600" cy="2394585"/>
+            <wp:effectExtent l="0" t="0" r="0" b="5715"/>
+            <wp:docPr id="377339174" name="Picture 1" descr="A screenshot of a computer&#10;&#10;Description automatically generated"/>
             <wp:cNvGraphicFramePr>
               <a:graphicFrameLocks xmlns:a="http://schemas.openxmlformats.org/drawingml/2006/main" noChangeAspect="1"/>
             </wp:cNvGraphicFramePr>
@@ -19,7 +16,7 @@
               <a:graphicData uri="http://schemas.openxmlformats.org/drawingml/2006/picture">
                 <pic:pic xmlns:pic="http://schemas.openxmlformats.org/drawingml/2006/picture">
                   <pic:nvPicPr>
-                    <pic:cNvPr id="1084019459" name="Picture 1" descr="A screenshot of a computer&#10;&#10;Description automatically generated"/>
+                    <pic:cNvPr id="377339174" name="Picture 1" descr="A screenshot of a computer&#10;&#10;Description automatically generated"/>
                     <pic:cNvPicPr/>
                   </pic:nvPicPr>
                   <pic:blipFill>
@@ -31,7 +28,7 @@
                   <pic:spPr>
                     <a:xfrm>
                       <a:off x="0" y="0"/>
-                      <a:ext cx="5943600" cy="2390140"/>
+                      <a:ext cx="5943600" cy="2394585"/>
                     </a:xfrm>
                     <a:prstGeom prst="rect">
                       <a:avLst/>
@@ -48,10 +45,10 @@
     <w:p>
       <w:r>
         <w:drawing>
-          <wp:inline distT="0" distB="0" distL="0" distR="0" wp14:anchorId="1E88CD64" wp14:editId="2C9DA37F">
-            <wp:extent cx="5943600" cy="2192655"/>
-            <wp:effectExtent l="0" t="0" r="0" b="4445"/>
-            <wp:docPr id="13475978" name="Picture 1" descr="A screenshot of a computer&#10;&#10;Description automatically generated"/>
+          <wp:inline distT="0" distB="0" distL="0" distR="0" wp14:anchorId="2C460368" wp14:editId="3E3D460D">
+            <wp:extent cx="5943600" cy="2139315"/>
+            <wp:effectExtent l="0" t="0" r="0" b="0"/>
+            <wp:docPr id="1536361671" name="Picture 1" descr="A screenshot of a computer&#10;&#10;Description automatically generated"/>
             <wp:cNvGraphicFramePr>
               <a:graphicFrameLocks xmlns:a="http://schemas.openxmlformats.org/drawingml/2006/main" noChangeAspect="1"/>
             </wp:cNvGraphicFramePr>
@@ -59,7 +56,7 @@
               <a:graphicData uri="http://schemas.openxmlformats.org/drawingml/2006/picture">
                 <pic:pic xmlns:pic="http://schemas.openxmlformats.org/drawingml/2006/picture">
                   <pic:nvPicPr>
-                    <pic:cNvPr id="13475978" name="Picture 1" descr="A screenshot of a computer&#10;&#10;Description automatically generated"/>
+                    <pic:cNvPr id="1536361671" name="Picture 1" descr="A screenshot of a computer&#10;&#10;Description automatically generated"/>
                     <pic:cNvPicPr/>
                   </pic:nvPicPr>
                   <pic:blipFill>
@@ -71,7 +68,7 @@
                   <pic:spPr>
                     <a:xfrm>
                       <a:off x="0" y="0"/>
-                      <a:ext cx="5943600" cy="2192655"/>
+                      <a:ext cx="5943600" cy="2139315"/>
                     </a:xfrm>
                     <a:prstGeom prst="rect">
                       <a:avLst/>
@@ -87,14 +84,11 @@
     <w:p/>
     <w:p>
       <w:r>
-        <w:rPr>
-          <w:noProof/>
-        </w:rPr>
         <w:drawing>
-          <wp:inline distT="0" distB="0" distL="0" distR="0" wp14:anchorId="655AAA37" wp14:editId="162318E4">
-            <wp:extent cx="5943600" cy="2438400"/>
+          <wp:inline distT="0" distB="0" distL="0" distR="0" wp14:anchorId="1F14BAE2" wp14:editId="6BF33949">
+            <wp:extent cx="5943600" cy="2493645"/>
             <wp:effectExtent l="0" t="0" r="0" b="0"/>
-            <wp:docPr id="1144463518" name="Picture 1" descr="A screenshot of a computer&#10;&#10;Description automatically generated"/>
+            <wp:docPr id="1727088907" name="Picture 1" descr="A screenshot of a computer&#10;&#10;Description automatically generated"/>
             <wp:cNvGraphicFramePr>
               <a:graphicFrameLocks xmlns:a="http://schemas.openxmlformats.org/drawingml/2006/main" noChangeAspect="1"/>
             </wp:cNvGraphicFramePr>
@@ -102,7 +96,7 @@
               <a:graphicData uri="http://schemas.openxmlformats.org/drawingml/2006/picture">
                 <pic:pic xmlns:pic="http://schemas.openxmlformats.org/drawingml/2006/picture">
                   <pic:nvPicPr>
-                    <pic:cNvPr id="1144463518" name="Picture 1" descr="A screenshot of a computer&#10;&#10;Description automatically generated"/>
+                    <pic:cNvPr id="1727088907" name="Picture 1" descr="A screenshot of a computer&#10;&#10;Description automatically generated"/>
                     <pic:cNvPicPr/>
                   </pic:nvPicPr>
                   <pic:blipFill>
@@ -114,7 +108,87 @@
                   <pic:spPr>
                     <a:xfrm>
                       <a:off x="0" y="0"/>
-                      <a:ext cx="5943600" cy="2438400"/>
+                      <a:ext cx="5943600" cy="2493645"/>
+                    </a:xfrm>
+                    <a:prstGeom prst="rect">
+                      <a:avLst/>
+                    </a:prstGeom>
+                  </pic:spPr>
+                </pic:pic>
+              </a:graphicData>
+            </a:graphic>
+          </wp:inline>
+        </w:drawing>
+      </w:r>
+    </w:p>
+    <w:p>
+      <w:r>
+        <w:lastRenderedPageBreak/>
+        <w:drawing>
+          <wp:inline distT="0" distB="0" distL="0" distR="0" wp14:anchorId="6F5553D7" wp14:editId="35831802">
+            <wp:extent cx="5943600" cy="2600325"/>
+            <wp:effectExtent l="0" t="0" r="0" b="3175"/>
+            <wp:docPr id="1061298345" name="Picture 1" descr="A screenshot of a computer&#10;&#10;Description automatically generated"/>
+            <wp:cNvGraphicFramePr>
+              <a:graphicFrameLocks xmlns:a="http://schemas.openxmlformats.org/drawingml/2006/main" noChangeAspect="1"/>
+            </wp:cNvGraphicFramePr>
+            <a:graphic xmlns:a="http://schemas.openxmlformats.org/drawingml/2006/main">
+              <a:graphicData uri="http://schemas.openxmlformats.org/drawingml/2006/picture">
+                <pic:pic xmlns:pic="http://schemas.openxmlformats.org/drawingml/2006/picture">
+                  <pic:nvPicPr>
+                    <pic:cNvPr id="1061298345" name="Picture 1" descr="A screenshot of a computer&#10;&#10;Description automatically generated"/>
+                    <pic:cNvPicPr/>
+                  </pic:nvPicPr>
+                  <pic:blipFill>
+                    <a:blip r:embed="rId9"/>
+                    <a:stretch>
+                      <a:fillRect/>
+                    </a:stretch>
+                  </pic:blipFill>
+                  <pic:spPr>
+                    <a:xfrm>
+                      <a:off x="0" y="0"/>
+                      <a:ext cx="5943600" cy="2600325"/>
+                    </a:xfrm>
+                    <a:prstGeom prst="rect">
+                      <a:avLst/>
+                    </a:prstGeom>
+                  </pic:spPr>
+                </pic:pic>
+              </a:graphicData>
+            </a:graphic>
+          </wp:inline>
+        </w:drawing>
+      </w:r>
+    </w:p>
+    <w:p/>
+    <w:p>
+      <w:r>
+        <w:drawing>
+          <wp:inline distT="0" distB="0" distL="0" distR="0" wp14:anchorId="450D8CF5" wp14:editId="2AEE106E">
+            <wp:extent cx="5943600" cy="2526030"/>
+            <wp:effectExtent l="0" t="0" r="0" b="1270"/>
+            <wp:docPr id="1426617994" name="Picture 1" descr="A screenshot of a computer&#10;&#10;Description automatically generated"/>
+            <wp:cNvGraphicFramePr>
+              <a:graphicFrameLocks xmlns:a="http://schemas.openxmlformats.org/drawingml/2006/main" noChangeAspect="1"/>
+            </wp:cNvGraphicFramePr>
+            <a:graphic xmlns:a="http://schemas.openxmlformats.org/drawingml/2006/main">
+              <a:graphicData uri="http://schemas.openxmlformats.org/drawingml/2006/picture">
+                <pic:pic xmlns:pic="http://schemas.openxmlformats.org/drawingml/2006/picture">
+                  <pic:nvPicPr>
+                    <pic:cNvPr id="1426617994" name="Picture 1" descr="A screenshot of a computer&#10;&#10;Description automatically generated"/>
+                    <pic:cNvPicPr/>
+                  </pic:nvPicPr>
+                  <pic:blipFill>
+                    <a:blip r:embed="rId10"/>
+                    <a:stretch>
+                      <a:fillRect/>
+                    </a:stretch>
+                  </pic:blipFill>
+                  <pic:spPr>
+                    <a:xfrm>
+                      <a:off x="0" y="0"/>
+                      <a:ext cx="5943600" cy="2526030"/>
                     </a:xfrm>
                     <a:prstGeom prst="rect">
                       <a:avLst/>
@@ -128,9 +202,9 @@
       </w:r>
     </w:p>
     <w:sectPr>
-      <w:headerReference w:type="default" r:id="rId9"/>
-      <w:footerReference w:type="even" r:id="rId10"/>
-      <w:footerReference w:type="default" r:id="rId11"/>
+      <w:headerReference w:type="default" r:id="rId11"/>
+      <w:footerReference w:type="even" r:id="rId12"/>
+      <w:footerReference w:type="default" r:id="rId13"/>
       <w:pgSz w:w="12240" w:h="15840"/>
       <w:pgMar w:top="1440" w:right="1440" w:bottom="1440" w:left="1440" w:header="720" w:footer="720" w:gutter="0"/>
       <w:cols w:space="720"/>

</xml_diff>

<commit_message>
implement subject-action-object flow and restructure actions
implement subject-action-object flow and restructure actions, transform abilities to horn clause actions
</commit_message>
<xml_diff>
--- a/CS_MSAI_371_Group_CM37124_Project_Reasoning.docx
+++ b/CS_MSAI_371_Group_CM37124_Project_Reasoning.docx
@@ -4,6 +4,9 @@
   <w:body>
     <w:p>
       <w:r>
+        <w:rPr>
+          <w:noProof/>
+        </w:rPr>
         <w:drawing>
           <wp:inline distT="0" distB="0" distL="0" distR="0" wp14:anchorId="378C9706" wp14:editId="5ACC919C">
             <wp:extent cx="5943600" cy="2394585"/>
@@ -44,6 +47,9 @@
     <w:p/>
     <w:p>
       <w:r>
+        <w:rPr>
+          <w:noProof/>
+        </w:rPr>
         <w:drawing>
           <wp:inline distT="0" distB="0" distL="0" distR="0" wp14:anchorId="2C460368" wp14:editId="3E3D460D">
             <wp:extent cx="5943600" cy="2139315"/>
@@ -84,6 +90,9 @@
     <w:p/>
     <w:p>
       <w:r>
+        <w:rPr>
+          <w:noProof/>
+        </w:rPr>
         <w:drawing>
           <wp:inline distT="0" distB="0" distL="0" distR="0" wp14:anchorId="1F14BAE2" wp14:editId="6BF33949">
             <wp:extent cx="5943600" cy="2493645"/>
@@ -123,6 +132,9 @@
     </w:p>
     <w:p>
       <w:r>
+        <w:rPr>
+          <w:noProof/>
+        </w:rPr>
         <w:lastRenderedPageBreak/>
         <w:drawing>
           <wp:inline distT="0" distB="0" distL="0" distR="0" wp14:anchorId="6F5553D7" wp14:editId="35831802">
@@ -164,6 +176,9 @@
     <w:p/>
     <w:p>
       <w:r>
+        <w:rPr>
+          <w:noProof/>
+        </w:rPr>
         <w:drawing>
           <wp:inline distT="0" distB="0" distL="0" distR="0" wp14:anchorId="450D8CF5" wp14:editId="2AEE106E">
             <wp:extent cx="5943600" cy="2526030"/>
@@ -201,10 +216,50 @@
         </w:drawing>
       </w:r>
     </w:p>
+    <w:p/>
+    <w:p>
+      <w:r>
+        <w:drawing>
+          <wp:inline distT="0" distB="0" distL="0" distR="0" wp14:anchorId="29DF2C6C" wp14:editId="49ED7432">
+            <wp:extent cx="5943600" cy="2566035"/>
+            <wp:effectExtent l="0" t="0" r="0" b="0"/>
+            <wp:docPr id="1555134425" name="Picture 1" descr="A screenshot of a computer&#10;&#10;Description automatically generated"/>
+            <wp:cNvGraphicFramePr>
+              <a:graphicFrameLocks xmlns:a="http://schemas.openxmlformats.org/drawingml/2006/main" noChangeAspect="1"/>
+            </wp:cNvGraphicFramePr>
+            <a:graphic xmlns:a="http://schemas.openxmlformats.org/drawingml/2006/main">
+              <a:graphicData uri="http://schemas.openxmlformats.org/drawingml/2006/picture">
+                <pic:pic xmlns:pic="http://schemas.openxmlformats.org/drawingml/2006/picture">
+                  <pic:nvPicPr>
+                    <pic:cNvPr id="1555134425" name="Picture 1" descr="A screenshot of a computer&#10;&#10;Description automatically generated"/>
+                    <pic:cNvPicPr/>
+                  </pic:nvPicPr>
+                  <pic:blipFill>
+                    <a:blip r:embed="rId11"/>
+                    <a:stretch>
+                      <a:fillRect/>
+                    </a:stretch>
+                  </pic:blipFill>
+                  <pic:spPr>
+                    <a:xfrm>
+                      <a:off x="0" y="0"/>
+                      <a:ext cx="5943600" cy="2566035"/>
+                    </a:xfrm>
+                    <a:prstGeom prst="rect">
+                      <a:avLst/>
+                    </a:prstGeom>
+                  </pic:spPr>
+                </pic:pic>
+              </a:graphicData>
+            </a:graphic>
+          </wp:inline>
+        </w:drawing>
+      </w:r>
+    </w:p>
     <w:sectPr>
-      <w:headerReference w:type="default" r:id="rId11"/>
-      <w:footerReference w:type="even" r:id="rId12"/>
-      <w:footerReference w:type="default" r:id="rId13"/>
+      <w:headerReference w:type="default" r:id="rId12"/>
+      <w:footerReference w:type="even" r:id="rId13"/>
+      <w:footerReference w:type="default" r:id="rId14"/>
       <w:pgSz w:w="12240" w:h="15840"/>
       <w:pgMar w:top="1440" w:right="1440" w:bottom="1440" w:left="1440" w:header="720" w:footer="720" w:gutter="0"/>
       <w:cols w:space="720"/>
@@ -246,6 +301,11 @@
         <w:docPartUnique/>
       </w:docPartObj>
     </w:sdtPr>
+    <w:sdtEndPr>
+      <w:rPr>
+        <w:rStyle w:val="PageNumber"/>
+      </w:rPr>
+    </w:sdtEndPr>
     <w:sdtContent>
       <w:p>
         <w:pPr>
@@ -298,6 +358,11 @@
         <w:docPartUnique/>
       </w:docPartObj>
     </w:sdtPr>
+    <w:sdtEndPr>
+      <w:rPr>
+        <w:rStyle w:val="PageNumber"/>
+      </w:rPr>
+    </w:sdtEndPr>
     <w:sdtContent>
       <w:p>
         <w:pPr>

</xml_diff>

<commit_message>
Further changes on negations and behaviors
Further changes on negations and behaviors
</commit_message>
<xml_diff>
--- a/CS_MSAI_371_Group_CM37124_Project_Reasoning.docx
+++ b/CS_MSAI_371_Group_CM37124_Project_Reasoning.docx
@@ -2,6 +2,7 @@
 <file path=word/document.xml><?xml version="1.0" encoding="utf-8"?>
 <w:document xmlns:wpc="http://schemas.microsoft.com/office/word/2010/wordprocessingCanvas" xmlns:cx="http://schemas.microsoft.com/office/drawing/2014/chartex" xmlns:cx1="http://schemas.microsoft.com/office/drawing/2015/9/8/chartex" xmlns:cx2="http://schemas.microsoft.com/office/drawing/2015/10/21/chartex" xmlns:cx3="http://schemas.microsoft.com/office/drawing/2016/5/9/chartex" xmlns:cx4="http://schemas.microsoft.com/office/drawing/2016/5/10/chartex" xmlns:cx5="http://schemas.microsoft.com/office/drawing/2016/5/11/chartex" xmlns:cx6="http://schemas.microsoft.com/office/drawing/2016/5/12/chartex" xmlns:cx7="http://schemas.microsoft.com/office/drawing/2016/5/13/chartex" xmlns:cx8="http://schemas.microsoft.com/office/drawing/2016/5/14/chartex" xmlns:mc="http://schemas.openxmlformats.org/markup-compatibility/2006" xmlns:aink="http://schemas.microsoft.com/office/drawing/2016/ink" xmlns:am3d="http://schemas.microsoft.com/office/drawing/2017/model3d" xmlns:o="urn:schemas-microsoft-com:office:office" xmlns:oel="http://schemas.microsoft.com/office/2019/extlst" xmlns:r="http://schemas.openxmlformats.org/officeDocument/2006/relationships" xmlns:m="http://schemas.openxmlformats.org/officeDocument/2006/math" xmlns:v="urn:schemas-microsoft-com:vml" xmlns:wp14="http://schemas.microsoft.com/office/word/2010/wordprocessingDrawing" xmlns:wp="http://schemas.openxmlformats.org/drawingml/2006/wordprocessingDrawing" xmlns:w10="urn:schemas-microsoft-com:office:word" xmlns:w="http://schemas.openxmlformats.org/wordprocessingml/2006/main" xmlns:w14="http://schemas.microsoft.com/office/word/2010/wordml" xmlns:w15="http://schemas.microsoft.com/office/word/2012/wordml" xmlns:w16cex="http://schemas.microsoft.com/office/word/2018/wordml/cex" xmlns:w16cid="http://schemas.microsoft.com/office/word/2016/wordml/cid" xmlns:w16="http://schemas.microsoft.com/office/word/2018/wordml" xmlns:w16sdtdh="http://schemas.microsoft.com/office/word/2020/wordml/sdtdatahash" xmlns:w16se="http://schemas.microsoft.com/office/word/2015/wordml/symex" xmlns:wpg="http://schemas.microsoft.com/office/word/2010/wordprocessingGroup" xmlns:wpi="http://schemas.microsoft.com/office/word/2010/wordprocessingInk" xmlns:wne="http://schemas.microsoft.com/office/word/2006/wordml" xmlns:wps="http://schemas.microsoft.com/office/word/2010/wordprocessingShape" mc:Ignorable="w14 w15 w16se w16cid w16 w16cex w16sdtdh wp14">
   <w:body>
+    <w:p/>
     <w:p>
       <w:r>
         <w:rPr>
@@ -45,6 +46,47 @@
       </w:r>
     </w:p>
     <w:p/>
+    <w:p/>
+    <w:p>
+      <w:r>
+        <w:drawing>
+          <wp:inline distT="0" distB="0" distL="0" distR="0" wp14:anchorId="51297C3B" wp14:editId="2474DD32">
+            <wp:extent cx="5943600" cy="2468245"/>
+            <wp:effectExtent l="0" t="0" r="0" b="0"/>
+            <wp:docPr id="1676428147" name="Picture 1" descr="A screenshot of a computer&#10;&#10;Description automatically generated"/>
+            <wp:cNvGraphicFramePr>
+              <a:graphicFrameLocks xmlns:a="http://schemas.openxmlformats.org/drawingml/2006/main" noChangeAspect="1"/>
+            </wp:cNvGraphicFramePr>
+            <a:graphic xmlns:a="http://schemas.openxmlformats.org/drawingml/2006/main">
+              <a:graphicData uri="http://schemas.openxmlformats.org/drawingml/2006/picture">
+                <pic:pic xmlns:pic="http://schemas.openxmlformats.org/drawingml/2006/picture">
+                  <pic:nvPicPr>
+                    <pic:cNvPr id="1676428147" name="Picture 1" descr="A screenshot of a computer&#10;&#10;Description automatically generated"/>
+                    <pic:cNvPicPr/>
+                  </pic:nvPicPr>
+                  <pic:blipFill>
+                    <a:blip r:embed="rId7"/>
+                    <a:stretch>
+                      <a:fillRect/>
+                    </a:stretch>
+                  </pic:blipFill>
+                  <pic:spPr>
+                    <a:xfrm>
+                      <a:off x="0" y="0"/>
+                      <a:ext cx="5943600" cy="2468245"/>
+                    </a:xfrm>
+                    <a:prstGeom prst="rect">
+                      <a:avLst/>
+                    </a:prstGeom>
+                  </pic:spPr>
+                </pic:pic>
+              </a:graphicData>
+            </a:graphic>
+          </wp:inline>
+        </w:drawing>
+      </w:r>
+    </w:p>
+    <w:p/>
     <w:p>
       <w:r>
         <w:rPr>
@@ -66,7 +108,7 @@
                     <pic:cNvPicPr/>
                   </pic:nvPicPr>
                   <pic:blipFill>
-                    <a:blip r:embed="rId7"/>
+                    <a:blip r:embed="rId8"/>
                     <a:stretch>
                       <a:fillRect/>
                     </a:stretch>
@@ -93,6 +135,7 @@
         <w:rPr>
           <w:noProof/>
         </w:rPr>
+        <w:lastRenderedPageBreak/>
         <w:drawing>
           <wp:inline distT="0" distB="0" distL="0" distR="0" wp14:anchorId="1F14BAE2" wp14:editId="6BF33949">
             <wp:extent cx="5943600" cy="2493645"/>
@@ -109,7 +152,7 @@
                     <pic:cNvPicPr/>
                   </pic:nvPicPr>
                   <pic:blipFill>
-                    <a:blip r:embed="rId8"/>
+                    <a:blip r:embed="rId9"/>
                     <a:stretch>
                       <a:fillRect/>
                     </a:stretch>
@@ -135,7 +178,6 @@
         <w:rPr>
           <w:noProof/>
         </w:rPr>
-        <w:lastRenderedPageBreak/>
         <w:drawing>
           <wp:inline distT="0" distB="0" distL="0" distR="0" wp14:anchorId="6F5553D7" wp14:editId="35831802">
             <wp:extent cx="5943600" cy="2600325"/>
@@ -152,7 +194,7 @@
                     <pic:cNvPicPr/>
                   </pic:nvPicPr>
                   <pic:blipFill>
-                    <a:blip r:embed="rId9"/>
+                    <a:blip r:embed="rId10"/>
                     <a:stretch>
                       <a:fillRect/>
                     </a:stretch>
@@ -195,7 +237,7 @@
                     <pic:cNvPicPr/>
                   </pic:nvPicPr>
                   <pic:blipFill>
-                    <a:blip r:embed="rId10"/>
+                    <a:blip r:embed="rId11"/>
                     <a:stretch>
                       <a:fillRect/>
                     </a:stretch>
@@ -219,6 +261,10 @@
     <w:p/>
     <w:p>
       <w:r>
+        <w:rPr>
+          <w:noProof/>
+        </w:rPr>
+        <w:lastRenderedPageBreak/>
         <w:drawing>
           <wp:inline distT="0" distB="0" distL="0" distR="0" wp14:anchorId="29DF2C6C" wp14:editId="49ED7432">
             <wp:extent cx="5943600" cy="2566035"/>
@@ -235,7 +281,7 @@
                     <pic:cNvPicPr/>
                   </pic:nvPicPr>
                   <pic:blipFill>
-                    <a:blip r:embed="rId11"/>
+                    <a:blip r:embed="rId12"/>
                     <a:stretch>
                       <a:fillRect/>
                     </a:stretch>
@@ -257,9 +303,9 @@
       </w:r>
     </w:p>
     <w:sectPr>
-      <w:headerReference w:type="default" r:id="rId12"/>
-      <w:footerReference w:type="even" r:id="rId13"/>
-      <w:footerReference w:type="default" r:id="rId14"/>
+      <w:headerReference w:type="default" r:id="rId13"/>
+      <w:footerReference w:type="even" r:id="rId14"/>
+      <w:footerReference w:type="default" r:id="rId15"/>
       <w:pgSz w:w="12240" w:h="15840"/>
       <w:pgMar w:top="1440" w:right="1440" w:bottom="1440" w:left="1440" w:header="720" w:footer="720" w:gutter="0"/>
       <w:cols w:space="720"/>
@@ -301,11 +347,6 @@
         <w:docPartUnique/>
       </w:docPartObj>
     </w:sdtPr>
-    <w:sdtEndPr>
-      <w:rPr>
-        <w:rStyle w:val="PageNumber"/>
-      </w:rPr>
-    </w:sdtEndPr>
     <w:sdtContent>
       <w:p>
         <w:pPr>
@@ -358,11 +399,6 @@
         <w:docPartUnique/>
       </w:docPartObj>
     </w:sdtPr>
-    <w:sdtEndPr>
-      <w:rPr>
-        <w:rStyle w:val="PageNumber"/>
-      </w:rPr>
-    </w:sdtEndPr>
     <w:sdtContent>
       <w:p>
         <w:pPr>

</xml_diff>

<commit_message>
correct the issues found during tests
correct the issues found during tests
</commit_message>
<xml_diff>
--- a/CS_MSAI_371_Group_CM37124_Project_Reasoning.docx
+++ b/CS_MSAI_371_Group_CM37124_Project_Reasoning.docx
@@ -49,6 +49,9 @@
     <w:p/>
     <w:p>
       <w:r>
+        <w:rPr>
+          <w:noProof/>
+        </w:rPr>
         <w:drawing>
           <wp:inline distT="0" distB="0" distL="0" distR="0" wp14:anchorId="51297C3B" wp14:editId="2474DD32">
             <wp:extent cx="5943600" cy="2468245"/>
@@ -259,12 +262,32 @@
       </w:r>
     </w:p>
     <w:p/>
+    <w:p/>
+    <w:p>
+      <w:pPr>
+        <w:rPr>
+          <w:rFonts w:ascii="Times New Roman" w:eastAsia="Times New Roman" w:hAnsi="Times New Roman" w:cs="Times New Roman"/>
+          <w:kern w:val="0"/>
+          <w14:ligatures w14:val="none"/>
+        </w:rPr>
+      </w:pPr>
+      <w:r>
+        <w:rPr>
+          <w:rFonts w:ascii="Arial" w:eastAsia="Times New Roman" w:hAnsi="Arial" w:cs="Arial"/>
+          <w:color w:val="000000"/>
+          <w:kern w:val="0"/>
+          <w14:ligatures w14:val="none"/>
+        </w:rPr>
+        <w:lastRenderedPageBreak/>
+        <w:t>(possibleActionFor BugsBunny (Consume-TheWord FruitOrVegetableFood))</w:t>
+      </w:r>
+    </w:p>
+    <w:p/>
     <w:p>
       <w:r>
         <w:rPr>
           <w:noProof/>
         </w:rPr>
-        <w:lastRenderedPageBreak/>
         <w:drawing>
           <wp:inline distT="0" distB="0" distL="0" distR="0" wp14:anchorId="29DF2C6C" wp14:editId="49ED7432">
             <wp:extent cx="5943600" cy="2566035"/>
@@ -302,10 +325,1919 @@
         </w:drawing>
       </w:r>
     </w:p>
+    <w:p>
+      <w:pPr>
+        <w:rPr>
+          <w:rFonts w:ascii="Times New Roman" w:eastAsia="Times New Roman" w:hAnsi="Times New Roman" w:cs="Times New Roman"/>
+          <w:kern w:val="0"/>
+          <w14:ligatures w14:val="none"/>
+        </w:rPr>
+      </w:pPr>
+      <w:r>
+        <w:rPr>
+          <w:rFonts w:ascii="Arial" w:eastAsia="Times New Roman" w:hAnsi="Arial" w:cs="Arial"/>
+          <w:color w:val="000000"/>
+          <w:kern w:val="0"/>
+          <w14:ligatures w14:val="none"/>
+        </w:rPr>
+        <w:t>(not (possibleActionFor BugsBunny Frighten-TheWord))</w:t>
+      </w:r>
+    </w:p>
+    <w:p>
+      <w:pPr>
+        <w:rPr>
+          <w:rFonts w:ascii="Times New Roman" w:eastAsia="Times New Roman" w:hAnsi="Times New Roman" w:cs="Times New Roman"/>
+          <w:kern w:val="0"/>
+          <w14:ligatures w14:val="none"/>
+        </w:rPr>
+      </w:pPr>
+      <w:r>
+        <w:rPr>
+          <w:rFonts w:ascii="Arial" w:eastAsia="Times New Roman" w:hAnsi="Arial" w:cs="Arial"/>
+          <w:color w:val="000000"/>
+          <w:kern w:val="0"/>
+          <w:bdr w:val="none" w:sz="0" w:space="0" w:color="auto" w:frame="1"/>
+          <w14:ligatures w14:val="none"/>
+        </w:rPr>
+        <w:fldChar w:fldCharType="begin"/>
+      </w:r>
+      <w:r>
+        <w:rPr>
+          <w:rFonts w:ascii="Arial" w:eastAsia="Times New Roman" w:hAnsi="Arial" w:cs="Arial"/>
+          <w:color w:val="000000"/>
+          <w:kern w:val="0"/>
+          <w:bdr w:val="none" w:sz="0" w:space="0" w:color="auto" w:frame="1"/>
+          <w14:ligatures w14:val="none"/>
+        </w:rPr>
+        <w:instrText xml:space="preserve"> INCLUDEPICTURE "https://lh7-us.googleusercontent.com/WPYzSZUPrnK6Z1uv8POJurWDlg9dWfGuVKJzwhkJeMxA_pEO0FkV_CwQz201m6OigvXvLvFJJMZ7ah9usngScYlkNu9ldAuEc5O85Mf-7r8dOnlSScV89S83xL-Dw9bypc00CbOx5LUen7HSmiUtdTQ" \* MERGEFORMATINET </w:instrText>
+      </w:r>
+      <w:r>
+        <w:rPr>
+          <w:rFonts w:ascii="Arial" w:eastAsia="Times New Roman" w:hAnsi="Arial" w:cs="Arial"/>
+          <w:color w:val="000000"/>
+          <w:kern w:val="0"/>
+          <w:bdr w:val="none" w:sz="0" w:space="0" w:color="auto" w:frame="1"/>
+          <w14:ligatures w14:val="none"/>
+        </w:rPr>
+        <w:fldChar w:fldCharType="separate"/>
+      </w:r>
+      <w:r>
+        <w:rPr>
+          <w:rFonts w:ascii="Arial" w:eastAsia="Times New Roman" w:hAnsi="Arial" w:cs="Arial"/>
+          <w:noProof/>
+          <w:color w:val="000000"/>
+          <w:kern w:val="0"/>
+          <w:bdr w:val="none" w:sz="0" w:space="0" w:color="auto" w:frame="1"/>
+          <w14:ligatures w14:val="none"/>
+        </w:rPr>
+        <w:drawing>
+          <wp:inline distT="0" distB="0" distL="0" distR="0" wp14:anchorId="39EB0C2C" wp14:editId="0C91B90F">
+            <wp:extent cx="5943600" cy="2486025"/>
+            <wp:effectExtent l="0" t="0" r="0" b="3175"/>
+            <wp:docPr id="150983771" name="Picture 14" descr="A screenshot of a computer&#10;&#10;Description automatically generated"/>
+            <wp:cNvGraphicFramePr>
+              <a:graphicFrameLocks xmlns:a="http://schemas.openxmlformats.org/drawingml/2006/main" noChangeAspect="1"/>
+            </wp:cNvGraphicFramePr>
+            <a:graphic xmlns:a="http://schemas.openxmlformats.org/drawingml/2006/main">
+              <a:graphicData uri="http://schemas.openxmlformats.org/drawingml/2006/picture">
+                <pic:pic xmlns:pic="http://schemas.openxmlformats.org/drawingml/2006/picture">
+                  <pic:nvPicPr>
+                    <pic:cNvPr id="150983771" name="Picture 14" descr="A screenshot of a computer&#10;&#10;Description automatically generated"/>
+                    <pic:cNvPicPr>
+                      <a:picLocks noChangeAspect="1" noChangeArrowheads="1"/>
+                    </pic:cNvPicPr>
+                  </pic:nvPicPr>
+                  <pic:blipFill>
+                    <a:blip r:embed="rId13" cstate="print">
+                      <a:extLst>
+                        <a:ext uri="{28A0092B-C50C-407E-A947-70E740481C1C}">
+                          <a14:useLocalDpi xmlns:a14="http://schemas.microsoft.com/office/drawing/2010/main" val="0"/>
+                        </a:ext>
+                      </a:extLst>
+                    </a:blip>
+                    <a:srcRect/>
+                    <a:stretch>
+                      <a:fillRect/>
+                    </a:stretch>
+                  </pic:blipFill>
+                  <pic:spPr bwMode="auto">
+                    <a:xfrm>
+                      <a:off x="0" y="0"/>
+                      <a:ext cx="5943600" cy="2486025"/>
+                    </a:xfrm>
+                    <a:prstGeom prst="rect">
+                      <a:avLst/>
+                    </a:prstGeom>
+                    <a:noFill/>
+                    <a:ln>
+                      <a:noFill/>
+                    </a:ln>
+                  </pic:spPr>
+                </pic:pic>
+              </a:graphicData>
+            </a:graphic>
+          </wp:inline>
+        </w:drawing>
+      </w:r>
+      <w:r>
+        <w:rPr>
+          <w:rFonts w:ascii="Arial" w:eastAsia="Times New Roman" w:hAnsi="Arial" w:cs="Arial"/>
+          <w:color w:val="000000"/>
+          <w:kern w:val="0"/>
+          <w:bdr w:val="none" w:sz="0" w:space="0" w:color="auto" w:frame="1"/>
+          <w14:ligatures w14:val="none"/>
+        </w:rPr>
+        <w:fldChar w:fldCharType="end"/>
+      </w:r>
+    </w:p>
+    <w:p>
+      <w:pPr>
+        <w:rPr>
+          <w:rFonts w:ascii="Times New Roman" w:eastAsia="Times New Roman" w:hAnsi="Times New Roman" w:cs="Times New Roman"/>
+          <w:kern w:val="0"/>
+          <w14:ligatures w14:val="none"/>
+        </w:rPr>
+      </w:pPr>
+      <w:r>
+        <w:rPr>
+          <w:rFonts w:ascii="Arial" w:eastAsia="Times New Roman" w:hAnsi="Arial" w:cs="Arial"/>
+          <w:color w:val="000000"/>
+          <w:kern w:val="0"/>
+          <w14:ligatures w14:val="none"/>
+        </w:rPr>
+        <w:t>(not (possibleActionFor Tweety Frighten-TheWord)) </w:t>
+      </w:r>
+    </w:p>
+    <w:p>
+      <w:pPr>
+        <w:rPr>
+          <w:rFonts w:ascii="Times New Roman" w:eastAsia="Times New Roman" w:hAnsi="Times New Roman" w:cs="Times New Roman"/>
+          <w:kern w:val="0"/>
+          <w14:ligatures w14:val="none"/>
+        </w:rPr>
+      </w:pPr>
+      <w:r>
+        <w:rPr>
+          <w:rFonts w:ascii="Arial" w:eastAsia="Times New Roman" w:hAnsi="Arial" w:cs="Arial"/>
+          <w:color w:val="000000"/>
+          <w:kern w:val="0"/>
+          <w:bdr w:val="none" w:sz="0" w:space="0" w:color="auto" w:frame="1"/>
+          <w14:ligatures w14:val="none"/>
+        </w:rPr>
+        <w:fldChar w:fldCharType="begin"/>
+      </w:r>
+      <w:r>
+        <w:rPr>
+          <w:rFonts w:ascii="Arial" w:eastAsia="Times New Roman" w:hAnsi="Arial" w:cs="Arial"/>
+          <w:color w:val="000000"/>
+          <w:kern w:val="0"/>
+          <w:bdr w:val="none" w:sz="0" w:space="0" w:color="auto" w:frame="1"/>
+          <w14:ligatures w14:val="none"/>
+        </w:rPr>
+        <w:instrText xml:space="preserve"> INCLUDEPICTURE "https://lh7-us.googleusercontent.com/IZwEQ70pw4QRNF5hnzzYVW03baO9tp0ZG_5pEPcF04XUZEcBYTGeC96oC5bfxCJM0SGYoylv7P-06OCnfjTkEc2TlxzeGSeantSVyBdC6CAuiSIPFdnpYYJZbD8dakMD1Ka-6x7kSe8eaS9XorgReNk" \* MERGEFORMATINET </w:instrText>
+      </w:r>
+      <w:r>
+        <w:rPr>
+          <w:rFonts w:ascii="Arial" w:eastAsia="Times New Roman" w:hAnsi="Arial" w:cs="Arial"/>
+          <w:color w:val="000000"/>
+          <w:kern w:val="0"/>
+          <w:bdr w:val="none" w:sz="0" w:space="0" w:color="auto" w:frame="1"/>
+          <w14:ligatures w14:val="none"/>
+        </w:rPr>
+        <w:fldChar w:fldCharType="separate"/>
+      </w:r>
+      <w:r>
+        <w:rPr>
+          <w:rFonts w:ascii="Arial" w:eastAsia="Times New Roman" w:hAnsi="Arial" w:cs="Arial"/>
+          <w:noProof/>
+          <w:color w:val="000000"/>
+          <w:kern w:val="0"/>
+          <w:bdr w:val="none" w:sz="0" w:space="0" w:color="auto" w:frame="1"/>
+          <w14:ligatures w14:val="none"/>
+        </w:rPr>
+        <w:drawing>
+          <wp:inline distT="0" distB="0" distL="0" distR="0" wp14:anchorId="093EBC72" wp14:editId="5895F981">
+            <wp:extent cx="5943600" cy="2425700"/>
+            <wp:effectExtent l="0" t="0" r="0" b="0"/>
+            <wp:docPr id="2074982233" name="Picture 13" descr="A screenshot of a computer&#10;&#10;Description automatically generated"/>
+            <wp:cNvGraphicFramePr>
+              <a:graphicFrameLocks xmlns:a="http://schemas.openxmlformats.org/drawingml/2006/main" noChangeAspect="1"/>
+            </wp:cNvGraphicFramePr>
+            <a:graphic xmlns:a="http://schemas.openxmlformats.org/drawingml/2006/main">
+              <a:graphicData uri="http://schemas.openxmlformats.org/drawingml/2006/picture">
+                <pic:pic xmlns:pic="http://schemas.openxmlformats.org/drawingml/2006/picture">
+                  <pic:nvPicPr>
+                    <pic:cNvPr id="2074982233" name="Picture 13" descr="A screenshot of a computer&#10;&#10;Description automatically generated"/>
+                    <pic:cNvPicPr>
+                      <a:picLocks noChangeAspect="1" noChangeArrowheads="1"/>
+                    </pic:cNvPicPr>
+                  </pic:nvPicPr>
+                  <pic:blipFill>
+                    <a:blip r:embed="rId14" cstate="print">
+                      <a:extLst>
+                        <a:ext uri="{28A0092B-C50C-407E-A947-70E740481C1C}">
+                          <a14:useLocalDpi xmlns:a14="http://schemas.microsoft.com/office/drawing/2010/main" val="0"/>
+                        </a:ext>
+                      </a:extLst>
+                    </a:blip>
+                    <a:srcRect/>
+                    <a:stretch>
+                      <a:fillRect/>
+                    </a:stretch>
+                  </pic:blipFill>
+                  <pic:spPr bwMode="auto">
+                    <a:xfrm>
+                      <a:off x="0" y="0"/>
+                      <a:ext cx="5943600" cy="2425700"/>
+                    </a:xfrm>
+                    <a:prstGeom prst="rect">
+                      <a:avLst/>
+                    </a:prstGeom>
+                    <a:noFill/>
+                    <a:ln>
+                      <a:noFill/>
+                    </a:ln>
+                  </pic:spPr>
+                </pic:pic>
+              </a:graphicData>
+            </a:graphic>
+          </wp:inline>
+        </w:drawing>
+      </w:r>
+      <w:r>
+        <w:rPr>
+          <w:rFonts w:ascii="Arial" w:eastAsia="Times New Roman" w:hAnsi="Arial" w:cs="Arial"/>
+          <w:color w:val="000000"/>
+          <w:kern w:val="0"/>
+          <w:bdr w:val="none" w:sz="0" w:space="0" w:color="auto" w:frame="1"/>
+          <w14:ligatures w14:val="none"/>
+        </w:rPr>
+        <w:fldChar w:fldCharType="end"/>
+      </w:r>
+    </w:p>
+    <w:p>
+      <w:pPr>
+        <w:rPr>
+          <w:rFonts w:ascii="Times New Roman" w:eastAsia="Times New Roman" w:hAnsi="Times New Roman" w:cs="Times New Roman"/>
+          <w:kern w:val="0"/>
+          <w14:ligatures w14:val="none"/>
+        </w:rPr>
+      </w:pPr>
+      <w:r>
+        <w:rPr>
+          <w:rFonts w:ascii="Arial" w:eastAsia="Times New Roman" w:hAnsi="Arial" w:cs="Arial"/>
+          <w:color w:val="000000"/>
+          <w:kern w:val="0"/>
+          <w14:ligatures w14:val="none"/>
+        </w:rPr>
+        <w:lastRenderedPageBreak/>
+        <w:t>(possibleActionFor BugsBunny (Consume-TheWord Carrot-Foodstuff))</w:t>
+      </w:r>
+    </w:p>
+    <w:p>
+      <w:pPr>
+        <w:rPr>
+          <w:rFonts w:ascii="Times New Roman" w:eastAsia="Times New Roman" w:hAnsi="Times New Roman" w:cs="Times New Roman"/>
+          <w:kern w:val="0"/>
+          <w14:ligatures w14:val="none"/>
+        </w:rPr>
+      </w:pPr>
+      <w:r>
+        <w:rPr>
+          <w:rFonts w:ascii="Arial" w:eastAsia="Times New Roman" w:hAnsi="Arial" w:cs="Arial"/>
+          <w:color w:val="000000"/>
+          <w:kern w:val="0"/>
+          <w:bdr w:val="none" w:sz="0" w:space="0" w:color="auto" w:frame="1"/>
+          <w14:ligatures w14:val="none"/>
+        </w:rPr>
+        <w:fldChar w:fldCharType="begin"/>
+      </w:r>
+      <w:r>
+        <w:rPr>
+          <w:rFonts w:ascii="Arial" w:eastAsia="Times New Roman" w:hAnsi="Arial" w:cs="Arial"/>
+          <w:color w:val="000000"/>
+          <w:kern w:val="0"/>
+          <w:bdr w:val="none" w:sz="0" w:space="0" w:color="auto" w:frame="1"/>
+          <w14:ligatures w14:val="none"/>
+        </w:rPr>
+        <w:instrText xml:space="preserve"> INCLUDEPICTURE "https://lh7-us.googleusercontent.com/ONGtx9XhoZsz6XkbTohoUH1cw1LCTAe8fdmuAfnYF7oVYvKHOCf1hX5gJ6HvZRWqkTTLbAKMPLqHTgj94V-rRKYR0pWyQTSPtUTnPsjR_z8aUm52CAlNx_Uxe8uPXFfkITrIpVhynH_lnzb8Ebbg-to" \* MERGEFORMATINET </w:instrText>
+      </w:r>
+      <w:r>
+        <w:rPr>
+          <w:rFonts w:ascii="Arial" w:eastAsia="Times New Roman" w:hAnsi="Arial" w:cs="Arial"/>
+          <w:color w:val="000000"/>
+          <w:kern w:val="0"/>
+          <w:bdr w:val="none" w:sz="0" w:space="0" w:color="auto" w:frame="1"/>
+          <w14:ligatures w14:val="none"/>
+        </w:rPr>
+        <w:fldChar w:fldCharType="separate"/>
+      </w:r>
+      <w:r>
+        <w:rPr>
+          <w:rFonts w:ascii="Arial" w:eastAsia="Times New Roman" w:hAnsi="Arial" w:cs="Arial"/>
+          <w:noProof/>
+          <w:color w:val="000000"/>
+          <w:kern w:val="0"/>
+          <w:bdr w:val="none" w:sz="0" w:space="0" w:color="auto" w:frame="1"/>
+          <w14:ligatures w14:val="none"/>
+        </w:rPr>
+        <w:drawing>
+          <wp:inline distT="0" distB="0" distL="0" distR="0" wp14:anchorId="46D00754" wp14:editId="5587DF7F">
+            <wp:extent cx="5943600" cy="2696845"/>
+            <wp:effectExtent l="0" t="0" r="0" b="0"/>
+            <wp:docPr id="796032878" name="Picture 12" descr="A screenshot of a computer&#10;&#10;Description automatically generated"/>
+            <wp:cNvGraphicFramePr>
+              <a:graphicFrameLocks xmlns:a="http://schemas.openxmlformats.org/drawingml/2006/main" noChangeAspect="1"/>
+            </wp:cNvGraphicFramePr>
+            <a:graphic xmlns:a="http://schemas.openxmlformats.org/drawingml/2006/main">
+              <a:graphicData uri="http://schemas.openxmlformats.org/drawingml/2006/picture">
+                <pic:pic xmlns:pic="http://schemas.openxmlformats.org/drawingml/2006/picture">
+                  <pic:nvPicPr>
+                    <pic:cNvPr id="796032878" name="Picture 12" descr="A screenshot of a computer&#10;&#10;Description automatically generated"/>
+                    <pic:cNvPicPr>
+                      <a:picLocks noChangeAspect="1" noChangeArrowheads="1"/>
+                    </pic:cNvPicPr>
+                  </pic:nvPicPr>
+                  <pic:blipFill>
+                    <a:blip r:embed="rId15" cstate="print">
+                      <a:extLst>
+                        <a:ext uri="{28A0092B-C50C-407E-A947-70E740481C1C}">
+                          <a14:useLocalDpi xmlns:a14="http://schemas.microsoft.com/office/drawing/2010/main" val="0"/>
+                        </a:ext>
+                      </a:extLst>
+                    </a:blip>
+                    <a:srcRect/>
+                    <a:stretch>
+                      <a:fillRect/>
+                    </a:stretch>
+                  </pic:blipFill>
+                  <pic:spPr bwMode="auto">
+                    <a:xfrm>
+                      <a:off x="0" y="0"/>
+                      <a:ext cx="5943600" cy="2696845"/>
+                    </a:xfrm>
+                    <a:prstGeom prst="rect">
+                      <a:avLst/>
+                    </a:prstGeom>
+                    <a:noFill/>
+                    <a:ln>
+                      <a:noFill/>
+                    </a:ln>
+                  </pic:spPr>
+                </pic:pic>
+              </a:graphicData>
+            </a:graphic>
+          </wp:inline>
+        </w:drawing>
+      </w:r>
+      <w:r>
+        <w:rPr>
+          <w:rFonts w:ascii="Arial" w:eastAsia="Times New Roman" w:hAnsi="Arial" w:cs="Arial"/>
+          <w:color w:val="000000"/>
+          <w:kern w:val="0"/>
+          <w:bdr w:val="none" w:sz="0" w:space="0" w:color="auto" w:frame="1"/>
+          <w14:ligatures w14:val="none"/>
+        </w:rPr>
+        <w:fldChar w:fldCharType="end"/>
+      </w:r>
+    </w:p>
+    <w:p>
+      <w:pPr>
+        <w:spacing w:after="240"/>
+        <w:rPr>
+          <w:rFonts w:ascii="Times New Roman" w:eastAsia="Times New Roman" w:hAnsi="Times New Roman" w:cs="Times New Roman"/>
+          <w:kern w:val="0"/>
+          <w14:ligatures w14:val="none"/>
+        </w:rPr>
+      </w:pPr>
+      <w:r>
+        <w:rPr>
+          <w:rFonts w:ascii="Times New Roman" w:eastAsia="Times New Roman" w:hAnsi="Times New Roman" w:cs="Times New Roman"/>
+          <w:kern w:val="0"/>
+          <w14:ligatures w14:val="none"/>
+        </w:rPr>
+        <w:br/>
+      </w:r>
+      <w:r>
+        <w:rPr>
+          <w:rFonts w:ascii="Times New Roman" w:eastAsia="Times New Roman" w:hAnsi="Times New Roman" w:cs="Times New Roman"/>
+          <w:kern w:val="0"/>
+          <w14:ligatures w14:val="none"/>
+        </w:rPr>
+        <w:br/>
+      </w:r>
+    </w:p>
+    <w:p>
+      <w:pPr>
+        <w:rPr>
+          <w:rFonts w:ascii="Times New Roman" w:eastAsia="Times New Roman" w:hAnsi="Times New Roman" w:cs="Times New Roman"/>
+          <w:kern w:val="0"/>
+          <w14:ligatures w14:val="none"/>
+        </w:rPr>
+      </w:pPr>
+      <w:r>
+        <w:rPr>
+          <w:rFonts w:ascii="Arial" w:eastAsia="Times New Roman" w:hAnsi="Arial" w:cs="Arial"/>
+          <w:color w:val="000000"/>
+          <w:kern w:val="0"/>
+          <w14:ligatures w14:val="none"/>
+        </w:rPr>
+        <w:t>(possibleActionFor DaffyDuck Talk-TheWord)</w:t>
+      </w:r>
+    </w:p>
+    <w:p>
+      <w:pPr>
+        <w:rPr>
+          <w:rFonts w:ascii="Times New Roman" w:eastAsia="Times New Roman" w:hAnsi="Times New Roman" w:cs="Times New Roman"/>
+          <w:kern w:val="0"/>
+          <w14:ligatures w14:val="none"/>
+        </w:rPr>
+      </w:pPr>
+      <w:r>
+        <w:rPr>
+          <w:rFonts w:ascii="Arial" w:eastAsia="Times New Roman" w:hAnsi="Arial" w:cs="Arial"/>
+          <w:color w:val="000000"/>
+          <w:kern w:val="0"/>
+          <w:bdr w:val="none" w:sz="0" w:space="0" w:color="auto" w:frame="1"/>
+          <w14:ligatures w14:val="none"/>
+        </w:rPr>
+        <w:fldChar w:fldCharType="begin"/>
+      </w:r>
+      <w:r>
+        <w:rPr>
+          <w:rFonts w:ascii="Arial" w:eastAsia="Times New Roman" w:hAnsi="Arial" w:cs="Arial"/>
+          <w:color w:val="000000"/>
+          <w:kern w:val="0"/>
+          <w:bdr w:val="none" w:sz="0" w:space="0" w:color="auto" w:frame="1"/>
+          <w14:ligatures w14:val="none"/>
+        </w:rPr>
+        <w:instrText xml:space="preserve"> INCLUDEPICTURE "https://lh7-us.googleusercontent.com/ym2W3HZzJ5wd4OzI8DM9nE9U1GqhPXvevwg00oLz9T4b8nO0SE5bITUY9bYH5VGKGHsdCmaPfApFxnVgqVL8Rao62MZtJ7bB3CT8JtMX83dpGgfRNyJMGkGks1kLfhXZFOONSGSJItok25UIiJWU2hA" \* MERGEFORMATINET </w:instrText>
+      </w:r>
+      <w:r>
+        <w:rPr>
+          <w:rFonts w:ascii="Arial" w:eastAsia="Times New Roman" w:hAnsi="Arial" w:cs="Arial"/>
+          <w:color w:val="000000"/>
+          <w:kern w:val="0"/>
+          <w:bdr w:val="none" w:sz="0" w:space="0" w:color="auto" w:frame="1"/>
+          <w14:ligatures w14:val="none"/>
+        </w:rPr>
+        <w:fldChar w:fldCharType="separate"/>
+      </w:r>
+      <w:r>
+        <w:rPr>
+          <w:rFonts w:ascii="Arial" w:eastAsia="Times New Roman" w:hAnsi="Arial" w:cs="Arial"/>
+          <w:noProof/>
+          <w:color w:val="000000"/>
+          <w:kern w:val="0"/>
+          <w:bdr w:val="none" w:sz="0" w:space="0" w:color="auto" w:frame="1"/>
+          <w14:ligatures w14:val="none"/>
+        </w:rPr>
+        <w:drawing>
+          <wp:inline distT="0" distB="0" distL="0" distR="0" wp14:anchorId="35B5F7E9" wp14:editId="3805E751">
+            <wp:extent cx="5943600" cy="2425700"/>
+            <wp:effectExtent l="0" t="0" r="0" b="0"/>
+            <wp:docPr id="1229143559" name="Picture 11" descr="A screenshot of a computer&#10;&#10;Description automatically generated"/>
+            <wp:cNvGraphicFramePr>
+              <a:graphicFrameLocks xmlns:a="http://schemas.openxmlformats.org/drawingml/2006/main" noChangeAspect="1"/>
+            </wp:cNvGraphicFramePr>
+            <a:graphic xmlns:a="http://schemas.openxmlformats.org/drawingml/2006/main">
+              <a:graphicData uri="http://schemas.openxmlformats.org/drawingml/2006/picture">
+                <pic:pic xmlns:pic="http://schemas.openxmlformats.org/drawingml/2006/picture">
+                  <pic:nvPicPr>
+                    <pic:cNvPr id="1229143559" name="Picture 11" descr="A screenshot of a computer&#10;&#10;Description automatically generated"/>
+                    <pic:cNvPicPr>
+                      <a:picLocks noChangeAspect="1" noChangeArrowheads="1"/>
+                    </pic:cNvPicPr>
+                  </pic:nvPicPr>
+                  <pic:blipFill>
+                    <a:blip r:embed="rId16" cstate="print">
+                      <a:extLst>
+                        <a:ext uri="{28A0092B-C50C-407E-A947-70E740481C1C}">
+                          <a14:useLocalDpi xmlns:a14="http://schemas.microsoft.com/office/drawing/2010/main" val="0"/>
+                        </a:ext>
+                      </a:extLst>
+                    </a:blip>
+                    <a:srcRect/>
+                    <a:stretch>
+                      <a:fillRect/>
+                    </a:stretch>
+                  </pic:blipFill>
+                  <pic:spPr bwMode="auto">
+                    <a:xfrm>
+                      <a:off x="0" y="0"/>
+                      <a:ext cx="5943600" cy="2425700"/>
+                    </a:xfrm>
+                    <a:prstGeom prst="rect">
+                      <a:avLst/>
+                    </a:prstGeom>
+                    <a:noFill/>
+                    <a:ln>
+                      <a:noFill/>
+                    </a:ln>
+                  </pic:spPr>
+                </pic:pic>
+              </a:graphicData>
+            </a:graphic>
+          </wp:inline>
+        </w:drawing>
+      </w:r>
+      <w:r>
+        <w:rPr>
+          <w:rFonts w:ascii="Arial" w:eastAsia="Times New Roman" w:hAnsi="Arial" w:cs="Arial"/>
+          <w:color w:val="000000"/>
+          <w:kern w:val="0"/>
+          <w:bdr w:val="none" w:sz="0" w:space="0" w:color="auto" w:frame="1"/>
+          <w14:ligatures w14:val="none"/>
+        </w:rPr>
+        <w:fldChar w:fldCharType="end"/>
+      </w:r>
+    </w:p>
+    <w:p>
+      <w:pPr>
+        <w:rPr>
+          <w:rFonts w:ascii="Times New Roman" w:eastAsia="Times New Roman" w:hAnsi="Times New Roman" w:cs="Times New Roman"/>
+          <w:kern w:val="0"/>
+          <w14:ligatures w14:val="none"/>
+        </w:rPr>
+      </w:pPr>
+    </w:p>
+    <w:p>
+      <w:pPr>
+        <w:rPr>
+          <w:rFonts w:ascii="Times New Roman" w:eastAsia="Times New Roman" w:hAnsi="Times New Roman" w:cs="Times New Roman"/>
+          <w:kern w:val="0"/>
+          <w14:ligatures w14:val="none"/>
+        </w:rPr>
+      </w:pPr>
+      <w:r>
+        <w:rPr>
+          <w:rFonts w:ascii="Arial" w:eastAsia="Times New Roman" w:hAnsi="Arial" w:cs="Arial"/>
+          <w:color w:val="000000"/>
+          <w:kern w:val="0"/>
+          <w14:ligatures w14:val="none"/>
+        </w:rPr>
+        <w:t>(not (possibleActionFor Sylvester Spin-TheWord))</w:t>
+      </w:r>
+    </w:p>
+    <w:p>
+      <w:pPr>
+        <w:rPr>
+          <w:rFonts w:ascii="Times New Roman" w:eastAsia="Times New Roman" w:hAnsi="Times New Roman" w:cs="Times New Roman"/>
+          <w:kern w:val="0"/>
+          <w14:ligatures w14:val="none"/>
+        </w:rPr>
+      </w:pPr>
+      <w:r>
+        <w:rPr>
+          <w:rFonts w:ascii="Arial" w:eastAsia="Times New Roman" w:hAnsi="Arial" w:cs="Arial"/>
+          <w:color w:val="000000"/>
+          <w:kern w:val="0"/>
+          <w:bdr w:val="none" w:sz="0" w:space="0" w:color="auto" w:frame="1"/>
+          <w14:ligatures w14:val="none"/>
+        </w:rPr>
+        <w:lastRenderedPageBreak/>
+        <w:fldChar w:fldCharType="begin"/>
+      </w:r>
+      <w:r>
+        <w:rPr>
+          <w:rFonts w:ascii="Arial" w:eastAsia="Times New Roman" w:hAnsi="Arial" w:cs="Arial"/>
+          <w:color w:val="000000"/>
+          <w:kern w:val="0"/>
+          <w:bdr w:val="none" w:sz="0" w:space="0" w:color="auto" w:frame="1"/>
+          <w14:ligatures w14:val="none"/>
+        </w:rPr>
+        <w:instrText xml:space="preserve"> INCLUDEPICTURE "https://lh7-us.googleusercontent.com/FS156grIRaC0qJZIMfydUKv4zgngofMIFLORDwQLCXqVMnYkDgvyQgGr68_bz7oGjXXDae5To1Kn7waCh94BnPYl8Qcnh085VPwooL-qjsSQNUw9NyjWCJFuFTMkZuHwvSSn_fJ0gWUcrdM_1bMWlVI" \* MERGEFORMATINET </w:instrText>
+      </w:r>
+      <w:r>
+        <w:rPr>
+          <w:rFonts w:ascii="Arial" w:eastAsia="Times New Roman" w:hAnsi="Arial" w:cs="Arial"/>
+          <w:color w:val="000000"/>
+          <w:kern w:val="0"/>
+          <w:bdr w:val="none" w:sz="0" w:space="0" w:color="auto" w:frame="1"/>
+          <w14:ligatures w14:val="none"/>
+        </w:rPr>
+        <w:fldChar w:fldCharType="separate"/>
+      </w:r>
+      <w:r>
+        <w:rPr>
+          <w:rFonts w:ascii="Arial" w:eastAsia="Times New Roman" w:hAnsi="Arial" w:cs="Arial"/>
+          <w:noProof/>
+          <w:color w:val="000000"/>
+          <w:kern w:val="0"/>
+          <w:bdr w:val="none" w:sz="0" w:space="0" w:color="auto" w:frame="1"/>
+          <w14:ligatures w14:val="none"/>
+        </w:rPr>
+        <w:drawing>
+          <wp:inline distT="0" distB="0" distL="0" distR="0" wp14:anchorId="20F469AF" wp14:editId="07E6B04B">
+            <wp:extent cx="5943600" cy="2463800"/>
+            <wp:effectExtent l="0" t="0" r="0" b="0"/>
+            <wp:docPr id="1887160205" name="Picture 10" descr="A screenshot of a computer&#10;&#10;Description automatically generated"/>
+            <wp:cNvGraphicFramePr>
+              <a:graphicFrameLocks xmlns:a="http://schemas.openxmlformats.org/drawingml/2006/main" noChangeAspect="1"/>
+            </wp:cNvGraphicFramePr>
+            <a:graphic xmlns:a="http://schemas.openxmlformats.org/drawingml/2006/main">
+              <a:graphicData uri="http://schemas.openxmlformats.org/drawingml/2006/picture">
+                <pic:pic xmlns:pic="http://schemas.openxmlformats.org/drawingml/2006/picture">
+                  <pic:nvPicPr>
+                    <pic:cNvPr id="1887160205" name="Picture 10" descr="A screenshot of a computer&#10;&#10;Description automatically generated"/>
+                    <pic:cNvPicPr>
+                      <a:picLocks noChangeAspect="1" noChangeArrowheads="1"/>
+                    </pic:cNvPicPr>
+                  </pic:nvPicPr>
+                  <pic:blipFill>
+                    <a:blip r:embed="rId17" cstate="print">
+                      <a:extLst>
+                        <a:ext uri="{28A0092B-C50C-407E-A947-70E740481C1C}">
+                          <a14:useLocalDpi xmlns:a14="http://schemas.microsoft.com/office/drawing/2010/main" val="0"/>
+                        </a:ext>
+                      </a:extLst>
+                    </a:blip>
+                    <a:srcRect/>
+                    <a:stretch>
+                      <a:fillRect/>
+                    </a:stretch>
+                  </pic:blipFill>
+                  <pic:spPr bwMode="auto">
+                    <a:xfrm>
+                      <a:off x="0" y="0"/>
+                      <a:ext cx="5943600" cy="2463800"/>
+                    </a:xfrm>
+                    <a:prstGeom prst="rect">
+                      <a:avLst/>
+                    </a:prstGeom>
+                    <a:noFill/>
+                    <a:ln>
+                      <a:noFill/>
+                    </a:ln>
+                  </pic:spPr>
+                </pic:pic>
+              </a:graphicData>
+            </a:graphic>
+          </wp:inline>
+        </w:drawing>
+      </w:r>
+      <w:r>
+        <w:rPr>
+          <w:rFonts w:ascii="Arial" w:eastAsia="Times New Roman" w:hAnsi="Arial" w:cs="Arial"/>
+          <w:color w:val="000000"/>
+          <w:kern w:val="0"/>
+          <w:bdr w:val="none" w:sz="0" w:space="0" w:color="auto" w:frame="1"/>
+          <w14:ligatures w14:val="none"/>
+        </w:rPr>
+        <w:fldChar w:fldCharType="end"/>
+      </w:r>
+    </w:p>
+    <w:p>
+      <w:pPr>
+        <w:rPr>
+          <w:rFonts w:ascii="Times New Roman" w:eastAsia="Times New Roman" w:hAnsi="Times New Roman" w:cs="Times New Roman"/>
+          <w:kern w:val="0"/>
+          <w14:ligatures w14:val="none"/>
+        </w:rPr>
+      </w:pPr>
+      <w:r>
+        <w:rPr>
+          <w:rFonts w:ascii="Arial" w:eastAsia="Times New Roman" w:hAnsi="Arial" w:cs="Arial"/>
+          <w:color w:val="000000"/>
+          <w:kern w:val="0"/>
+          <w14:ligatures w14:val="none"/>
+        </w:rPr>
+        <w:t>(possibleActionFor BugsBunny Charm-TheWord)</w:t>
+      </w:r>
+    </w:p>
+    <w:p>
+      <w:pPr>
+        <w:rPr>
+          <w:rFonts w:ascii="Times New Roman" w:eastAsia="Times New Roman" w:hAnsi="Times New Roman" w:cs="Times New Roman"/>
+          <w:kern w:val="0"/>
+          <w14:ligatures w14:val="none"/>
+        </w:rPr>
+      </w:pPr>
+      <w:r>
+        <w:rPr>
+          <w:rFonts w:ascii="Arial" w:eastAsia="Times New Roman" w:hAnsi="Arial" w:cs="Arial"/>
+          <w:color w:val="000000"/>
+          <w:kern w:val="0"/>
+          <w:bdr w:val="none" w:sz="0" w:space="0" w:color="auto" w:frame="1"/>
+          <w14:ligatures w14:val="none"/>
+        </w:rPr>
+        <w:fldChar w:fldCharType="begin"/>
+      </w:r>
+      <w:r>
+        <w:rPr>
+          <w:rFonts w:ascii="Arial" w:eastAsia="Times New Roman" w:hAnsi="Arial" w:cs="Arial"/>
+          <w:color w:val="000000"/>
+          <w:kern w:val="0"/>
+          <w:bdr w:val="none" w:sz="0" w:space="0" w:color="auto" w:frame="1"/>
+          <w14:ligatures w14:val="none"/>
+        </w:rPr>
+        <w:instrText xml:space="preserve"> INCLUDEPICTURE "https://lh7-us.googleusercontent.com/4kgHyUZbIMjvNHxqMlC3hWo9Haz0YeuXyZTJmT_nhWS2ycHCO6LNhoN54z0YZRTizklTZ-_Y6XQjEeEXDDU4DLjy3_E2jOHOKGMMMG9j8CVHMbdmnpjTXlv16UPPHm0VUWrmerYhj-4SMkh3NberutU" \* MERGEFORMATINET </w:instrText>
+      </w:r>
+      <w:r>
+        <w:rPr>
+          <w:rFonts w:ascii="Arial" w:eastAsia="Times New Roman" w:hAnsi="Arial" w:cs="Arial"/>
+          <w:color w:val="000000"/>
+          <w:kern w:val="0"/>
+          <w:bdr w:val="none" w:sz="0" w:space="0" w:color="auto" w:frame="1"/>
+          <w14:ligatures w14:val="none"/>
+        </w:rPr>
+        <w:fldChar w:fldCharType="separate"/>
+      </w:r>
+      <w:r>
+        <w:rPr>
+          <w:rFonts w:ascii="Arial" w:eastAsia="Times New Roman" w:hAnsi="Arial" w:cs="Arial"/>
+          <w:noProof/>
+          <w:color w:val="000000"/>
+          <w:kern w:val="0"/>
+          <w:bdr w:val="none" w:sz="0" w:space="0" w:color="auto" w:frame="1"/>
+          <w14:ligatures w14:val="none"/>
+        </w:rPr>
+        <w:drawing>
+          <wp:inline distT="0" distB="0" distL="0" distR="0" wp14:anchorId="5B870F5A" wp14:editId="0DF4EAF7">
+            <wp:extent cx="5943600" cy="2486025"/>
+            <wp:effectExtent l="0" t="0" r="0" b="3175"/>
+            <wp:docPr id="1977114590" name="Picture 9" descr="A screenshot of a computer&#10;&#10;Description automatically generated"/>
+            <wp:cNvGraphicFramePr>
+              <a:graphicFrameLocks xmlns:a="http://schemas.openxmlformats.org/drawingml/2006/main" noChangeAspect="1"/>
+            </wp:cNvGraphicFramePr>
+            <a:graphic xmlns:a="http://schemas.openxmlformats.org/drawingml/2006/main">
+              <a:graphicData uri="http://schemas.openxmlformats.org/drawingml/2006/picture">
+                <pic:pic xmlns:pic="http://schemas.openxmlformats.org/drawingml/2006/picture">
+                  <pic:nvPicPr>
+                    <pic:cNvPr id="1977114590" name="Picture 9" descr="A screenshot of a computer&#10;&#10;Description automatically generated"/>
+                    <pic:cNvPicPr>
+                      <a:picLocks noChangeAspect="1" noChangeArrowheads="1"/>
+                    </pic:cNvPicPr>
+                  </pic:nvPicPr>
+                  <pic:blipFill>
+                    <a:blip r:embed="rId18" cstate="print">
+                      <a:extLst>
+                        <a:ext uri="{28A0092B-C50C-407E-A947-70E740481C1C}">
+                          <a14:useLocalDpi xmlns:a14="http://schemas.microsoft.com/office/drawing/2010/main" val="0"/>
+                        </a:ext>
+                      </a:extLst>
+                    </a:blip>
+                    <a:srcRect/>
+                    <a:stretch>
+                      <a:fillRect/>
+                    </a:stretch>
+                  </pic:blipFill>
+                  <pic:spPr bwMode="auto">
+                    <a:xfrm>
+                      <a:off x="0" y="0"/>
+                      <a:ext cx="5943600" cy="2486025"/>
+                    </a:xfrm>
+                    <a:prstGeom prst="rect">
+                      <a:avLst/>
+                    </a:prstGeom>
+                    <a:noFill/>
+                    <a:ln>
+                      <a:noFill/>
+                    </a:ln>
+                  </pic:spPr>
+                </pic:pic>
+              </a:graphicData>
+            </a:graphic>
+          </wp:inline>
+        </w:drawing>
+      </w:r>
+      <w:r>
+        <w:rPr>
+          <w:rFonts w:ascii="Arial" w:eastAsia="Times New Roman" w:hAnsi="Arial" w:cs="Arial"/>
+          <w:color w:val="000000"/>
+          <w:kern w:val="0"/>
+          <w:bdr w:val="none" w:sz="0" w:space="0" w:color="auto" w:frame="1"/>
+          <w14:ligatures w14:val="none"/>
+        </w:rPr>
+        <w:fldChar w:fldCharType="end"/>
+      </w:r>
+    </w:p>
+    <w:p>
+      <w:pPr>
+        <w:rPr>
+          <w:rFonts w:ascii="Times New Roman" w:eastAsia="Times New Roman" w:hAnsi="Times New Roman" w:cs="Times New Roman"/>
+          <w:kern w:val="0"/>
+          <w14:ligatures w14:val="none"/>
+        </w:rPr>
+      </w:pPr>
+      <w:r>
+        <w:rPr>
+          <w:rFonts w:ascii="Arial" w:eastAsia="Times New Roman" w:hAnsi="Arial" w:cs="Arial"/>
+          <w:color w:val="000000"/>
+          <w:kern w:val="0"/>
+          <w14:ligatures w14:val="none"/>
+        </w:rPr>
+        <w:t>(possibleActionFor Tweety Fly-TheWord)</w:t>
+      </w:r>
+    </w:p>
+    <w:p>
+      <w:pPr>
+        <w:rPr>
+          <w:rFonts w:ascii="Times New Roman" w:eastAsia="Times New Roman" w:hAnsi="Times New Roman" w:cs="Times New Roman"/>
+          <w:kern w:val="0"/>
+          <w14:ligatures w14:val="none"/>
+        </w:rPr>
+      </w:pPr>
+      <w:r>
+        <w:rPr>
+          <w:rFonts w:ascii="Arial" w:eastAsia="Times New Roman" w:hAnsi="Arial" w:cs="Arial"/>
+          <w:color w:val="000000"/>
+          <w:kern w:val="0"/>
+          <w:bdr w:val="none" w:sz="0" w:space="0" w:color="auto" w:frame="1"/>
+          <w14:ligatures w14:val="none"/>
+        </w:rPr>
+        <w:fldChar w:fldCharType="begin"/>
+      </w:r>
+      <w:r>
+        <w:rPr>
+          <w:rFonts w:ascii="Arial" w:eastAsia="Times New Roman" w:hAnsi="Arial" w:cs="Arial"/>
+          <w:color w:val="000000"/>
+          <w:kern w:val="0"/>
+          <w:bdr w:val="none" w:sz="0" w:space="0" w:color="auto" w:frame="1"/>
+          <w14:ligatures w14:val="none"/>
+        </w:rPr>
+        <w:instrText xml:space="preserve"> INCLUDEPICTURE "https://lh7-us.googleusercontent.com/pYDimq8RYKwkocWeiE_E6QejMWYM5LwSfVcgqpJX3m8vdypwF1G6cQKJoXUgxq316k1iKvUEHCdekSz_8vzU6Cng6fk_XUY8Ae-Tn9LYNvmJ7nZpD6dj13rcaBsHv7XNGT_cdtPF_yfEiC4cAbQg0oE" \* MERGEFORMATINET </w:instrText>
+      </w:r>
+      <w:r>
+        <w:rPr>
+          <w:rFonts w:ascii="Arial" w:eastAsia="Times New Roman" w:hAnsi="Arial" w:cs="Arial"/>
+          <w:color w:val="000000"/>
+          <w:kern w:val="0"/>
+          <w:bdr w:val="none" w:sz="0" w:space="0" w:color="auto" w:frame="1"/>
+          <w14:ligatures w14:val="none"/>
+        </w:rPr>
+        <w:fldChar w:fldCharType="separate"/>
+      </w:r>
+      <w:r>
+        <w:rPr>
+          <w:rFonts w:ascii="Arial" w:eastAsia="Times New Roman" w:hAnsi="Arial" w:cs="Arial"/>
+          <w:noProof/>
+          <w:color w:val="000000"/>
+          <w:kern w:val="0"/>
+          <w:bdr w:val="none" w:sz="0" w:space="0" w:color="auto" w:frame="1"/>
+          <w14:ligatures w14:val="none"/>
+        </w:rPr>
+        <w:drawing>
+          <wp:inline distT="0" distB="0" distL="0" distR="0" wp14:anchorId="6764D30C" wp14:editId="087BBC56">
+            <wp:extent cx="5943600" cy="2560955"/>
+            <wp:effectExtent l="0" t="0" r="0" b="4445"/>
+            <wp:docPr id="94189897" name="Picture 8" descr="A screenshot of a computer&#10;&#10;Description automatically generated"/>
+            <wp:cNvGraphicFramePr>
+              <a:graphicFrameLocks xmlns:a="http://schemas.openxmlformats.org/drawingml/2006/main" noChangeAspect="1"/>
+            </wp:cNvGraphicFramePr>
+            <a:graphic xmlns:a="http://schemas.openxmlformats.org/drawingml/2006/main">
+              <a:graphicData uri="http://schemas.openxmlformats.org/drawingml/2006/picture">
+                <pic:pic xmlns:pic="http://schemas.openxmlformats.org/drawingml/2006/picture">
+                  <pic:nvPicPr>
+                    <pic:cNvPr id="94189897" name="Picture 8" descr="A screenshot of a computer&#10;&#10;Description automatically generated"/>
+                    <pic:cNvPicPr>
+                      <a:picLocks noChangeAspect="1" noChangeArrowheads="1"/>
+                    </pic:cNvPicPr>
+                  </pic:nvPicPr>
+                  <pic:blipFill>
+                    <a:blip r:embed="rId19" cstate="print">
+                      <a:extLst>
+                        <a:ext uri="{28A0092B-C50C-407E-A947-70E740481C1C}">
+                          <a14:useLocalDpi xmlns:a14="http://schemas.microsoft.com/office/drawing/2010/main" val="0"/>
+                        </a:ext>
+                      </a:extLst>
+                    </a:blip>
+                    <a:srcRect/>
+                    <a:stretch>
+                      <a:fillRect/>
+                    </a:stretch>
+                  </pic:blipFill>
+                  <pic:spPr bwMode="auto">
+                    <a:xfrm>
+                      <a:off x="0" y="0"/>
+                      <a:ext cx="5943600" cy="2560955"/>
+                    </a:xfrm>
+                    <a:prstGeom prst="rect">
+                      <a:avLst/>
+                    </a:prstGeom>
+                    <a:noFill/>
+                    <a:ln>
+                      <a:noFill/>
+                    </a:ln>
+                  </pic:spPr>
+                </pic:pic>
+              </a:graphicData>
+            </a:graphic>
+          </wp:inline>
+        </w:drawing>
+      </w:r>
+      <w:r>
+        <w:rPr>
+          <w:rFonts w:ascii="Arial" w:eastAsia="Times New Roman" w:hAnsi="Arial" w:cs="Arial"/>
+          <w:color w:val="000000"/>
+          <w:kern w:val="0"/>
+          <w:bdr w:val="none" w:sz="0" w:space="0" w:color="auto" w:frame="1"/>
+          <w14:ligatures w14:val="none"/>
+        </w:rPr>
+        <w:fldChar w:fldCharType="end"/>
+      </w:r>
+    </w:p>
+    <w:p>
+      <w:pPr>
+        <w:rPr>
+          <w:rFonts w:ascii="Times New Roman" w:eastAsia="Times New Roman" w:hAnsi="Times New Roman" w:cs="Times New Roman"/>
+          <w:kern w:val="0"/>
+          <w14:ligatures w14:val="none"/>
+        </w:rPr>
+      </w:pPr>
+    </w:p>
+    <w:p>
+      <w:pPr>
+        <w:rPr>
+          <w:rFonts w:ascii="Times New Roman" w:eastAsia="Times New Roman" w:hAnsi="Times New Roman" w:cs="Times New Roman"/>
+          <w:kern w:val="0"/>
+          <w14:ligatures w14:val="none"/>
+        </w:rPr>
+      </w:pPr>
+      <w:r>
+        <w:rPr>
+          <w:rFonts w:ascii="Arial" w:eastAsia="Times New Roman" w:hAnsi="Arial" w:cs="Arial"/>
+          <w:color w:val="000000"/>
+          <w:kern w:val="0"/>
+          <w14:ligatures w14:val="none"/>
+        </w:rPr>
+        <w:t>(not (possibleActionFor Sylvester Fly-TheWord))</w:t>
+      </w:r>
+    </w:p>
+    <w:p>
+      <w:pPr>
+        <w:rPr>
+          <w:rFonts w:ascii="Times New Roman" w:eastAsia="Times New Roman" w:hAnsi="Times New Roman" w:cs="Times New Roman"/>
+          <w:kern w:val="0"/>
+          <w14:ligatures w14:val="none"/>
+        </w:rPr>
+      </w:pPr>
+      <w:r>
+        <w:rPr>
+          <w:rFonts w:ascii="Arial" w:eastAsia="Times New Roman" w:hAnsi="Arial" w:cs="Arial"/>
+          <w:color w:val="000000"/>
+          <w:kern w:val="0"/>
+          <w:bdr w:val="none" w:sz="0" w:space="0" w:color="auto" w:frame="1"/>
+          <w14:ligatures w14:val="none"/>
+        </w:rPr>
+        <w:lastRenderedPageBreak/>
+        <w:fldChar w:fldCharType="begin"/>
+      </w:r>
+      <w:r>
+        <w:rPr>
+          <w:rFonts w:ascii="Arial" w:eastAsia="Times New Roman" w:hAnsi="Arial" w:cs="Arial"/>
+          <w:color w:val="000000"/>
+          <w:kern w:val="0"/>
+          <w:bdr w:val="none" w:sz="0" w:space="0" w:color="auto" w:frame="1"/>
+          <w14:ligatures w14:val="none"/>
+        </w:rPr>
+        <w:instrText xml:space="preserve"> INCLUDEPICTURE "https://lh7-us.googleusercontent.com/67ak4_O0a739zUXMrvLD7a7k3rj7D1Hn94dGFnK2M6vuhFFg7x6F0ceJ-hxfs8fFLWC826W12mcK4FsWQs5ELhdLEqX0z7n1SvNmyUq6h6drHETQxcT5OObKA2ffQibhPlq_1qK1Sb79KWl1JOwOMjQ" \* MERGEFORMATINET </w:instrText>
+      </w:r>
+      <w:r>
+        <w:rPr>
+          <w:rFonts w:ascii="Arial" w:eastAsia="Times New Roman" w:hAnsi="Arial" w:cs="Arial"/>
+          <w:color w:val="000000"/>
+          <w:kern w:val="0"/>
+          <w:bdr w:val="none" w:sz="0" w:space="0" w:color="auto" w:frame="1"/>
+          <w14:ligatures w14:val="none"/>
+        </w:rPr>
+        <w:fldChar w:fldCharType="separate"/>
+      </w:r>
+      <w:r>
+        <w:rPr>
+          <w:rFonts w:ascii="Arial" w:eastAsia="Times New Roman" w:hAnsi="Arial" w:cs="Arial"/>
+          <w:noProof/>
+          <w:color w:val="000000"/>
+          <w:kern w:val="0"/>
+          <w:bdr w:val="none" w:sz="0" w:space="0" w:color="auto" w:frame="1"/>
+          <w14:ligatures w14:val="none"/>
+        </w:rPr>
+        <w:drawing>
+          <wp:inline distT="0" distB="0" distL="0" distR="0" wp14:anchorId="22016E05" wp14:editId="7033A632">
+            <wp:extent cx="5943600" cy="2486025"/>
+            <wp:effectExtent l="0" t="0" r="0" b="3175"/>
+            <wp:docPr id="1627767156" name="Picture 7" descr="A screenshot of a computer&#10;&#10;Description automatically generated"/>
+            <wp:cNvGraphicFramePr>
+              <a:graphicFrameLocks xmlns:a="http://schemas.openxmlformats.org/drawingml/2006/main" noChangeAspect="1"/>
+            </wp:cNvGraphicFramePr>
+            <a:graphic xmlns:a="http://schemas.openxmlformats.org/drawingml/2006/main">
+              <a:graphicData uri="http://schemas.openxmlformats.org/drawingml/2006/picture">
+                <pic:pic xmlns:pic="http://schemas.openxmlformats.org/drawingml/2006/picture">
+                  <pic:nvPicPr>
+                    <pic:cNvPr id="1627767156" name="Picture 7" descr="A screenshot of a computer&#10;&#10;Description automatically generated"/>
+                    <pic:cNvPicPr>
+                      <a:picLocks noChangeAspect="1" noChangeArrowheads="1"/>
+                    </pic:cNvPicPr>
+                  </pic:nvPicPr>
+                  <pic:blipFill>
+                    <a:blip r:embed="rId20" cstate="print">
+                      <a:extLst>
+                        <a:ext uri="{28A0092B-C50C-407E-A947-70E740481C1C}">
+                          <a14:useLocalDpi xmlns:a14="http://schemas.microsoft.com/office/drawing/2010/main" val="0"/>
+                        </a:ext>
+                      </a:extLst>
+                    </a:blip>
+                    <a:srcRect/>
+                    <a:stretch>
+                      <a:fillRect/>
+                    </a:stretch>
+                  </pic:blipFill>
+                  <pic:spPr bwMode="auto">
+                    <a:xfrm>
+                      <a:off x="0" y="0"/>
+                      <a:ext cx="5943600" cy="2486025"/>
+                    </a:xfrm>
+                    <a:prstGeom prst="rect">
+                      <a:avLst/>
+                    </a:prstGeom>
+                    <a:noFill/>
+                    <a:ln>
+                      <a:noFill/>
+                    </a:ln>
+                  </pic:spPr>
+                </pic:pic>
+              </a:graphicData>
+            </a:graphic>
+          </wp:inline>
+        </w:drawing>
+      </w:r>
+      <w:r>
+        <w:rPr>
+          <w:rFonts w:ascii="Arial" w:eastAsia="Times New Roman" w:hAnsi="Arial" w:cs="Arial"/>
+          <w:color w:val="000000"/>
+          <w:kern w:val="0"/>
+          <w:bdr w:val="none" w:sz="0" w:space="0" w:color="auto" w:frame="1"/>
+          <w14:ligatures w14:val="none"/>
+        </w:rPr>
+        <w:fldChar w:fldCharType="end"/>
+      </w:r>
+    </w:p>
+    <w:p>
+      <w:pPr>
+        <w:rPr>
+          <w:rFonts w:ascii="Times New Roman" w:eastAsia="Times New Roman" w:hAnsi="Times New Roman" w:cs="Times New Roman"/>
+          <w:kern w:val="0"/>
+          <w14:ligatures w14:val="none"/>
+        </w:rPr>
+      </w:pPr>
+      <w:r>
+        <w:rPr>
+          <w:rFonts w:ascii="Arial" w:eastAsia="Times New Roman" w:hAnsi="Arial" w:cs="Arial"/>
+          <w:color w:val="000000"/>
+          <w:kern w:val="0"/>
+          <w14:ligatures w14:val="none"/>
+        </w:rPr>
+        <w:t>(possibleActionFor Tweety (Avoid-TheWord Sylvester))</w:t>
+      </w:r>
+    </w:p>
+    <w:p>
+      <w:pPr>
+        <w:rPr>
+          <w:rFonts w:ascii="Times New Roman" w:eastAsia="Times New Roman" w:hAnsi="Times New Roman" w:cs="Times New Roman"/>
+          <w:kern w:val="0"/>
+          <w14:ligatures w14:val="none"/>
+        </w:rPr>
+      </w:pPr>
+      <w:r>
+        <w:rPr>
+          <w:rFonts w:ascii="Arial" w:eastAsia="Times New Roman" w:hAnsi="Arial" w:cs="Arial"/>
+          <w:color w:val="000000"/>
+          <w:kern w:val="0"/>
+          <w:bdr w:val="none" w:sz="0" w:space="0" w:color="auto" w:frame="1"/>
+          <w14:ligatures w14:val="none"/>
+        </w:rPr>
+        <w:fldChar w:fldCharType="begin"/>
+      </w:r>
+      <w:r>
+        <w:rPr>
+          <w:rFonts w:ascii="Arial" w:eastAsia="Times New Roman" w:hAnsi="Arial" w:cs="Arial"/>
+          <w:color w:val="000000"/>
+          <w:kern w:val="0"/>
+          <w:bdr w:val="none" w:sz="0" w:space="0" w:color="auto" w:frame="1"/>
+          <w14:ligatures w14:val="none"/>
+        </w:rPr>
+        <w:instrText xml:space="preserve"> INCLUDEPICTURE "https://lh7-us.googleusercontent.com/tdL5LOZGpM2MxFT6JcxK0S-VKIqTyeaET-Y8kNh8fZR1Pmc6lqpCrq_SVoTTdyE2bp4nAekC6Urg_ffCvs-0U_Wm7j8EpGYQNLyq-nEwHshvBUtdA8n3ZT3NjGBV_O1UTmpM7efUGzhaBhe8Y8iuzh8" \* MERGEFORMATINET </w:instrText>
+      </w:r>
+      <w:r>
+        <w:rPr>
+          <w:rFonts w:ascii="Arial" w:eastAsia="Times New Roman" w:hAnsi="Arial" w:cs="Arial"/>
+          <w:color w:val="000000"/>
+          <w:kern w:val="0"/>
+          <w:bdr w:val="none" w:sz="0" w:space="0" w:color="auto" w:frame="1"/>
+          <w14:ligatures w14:val="none"/>
+        </w:rPr>
+        <w:fldChar w:fldCharType="separate"/>
+      </w:r>
+      <w:r>
+        <w:rPr>
+          <w:rFonts w:ascii="Arial" w:eastAsia="Times New Roman" w:hAnsi="Arial" w:cs="Arial"/>
+          <w:noProof/>
+          <w:color w:val="000000"/>
+          <w:kern w:val="0"/>
+          <w:bdr w:val="none" w:sz="0" w:space="0" w:color="auto" w:frame="1"/>
+          <w14:ligatures w14:val="none"/>
+        </w:rPr>
+        <w:drawing>
+          <wp:inline distT="0" distB="0" distL="0" distR="0" wp14:anchorId="2BE6768E" wp14:editId="01352E08">
+            <wp:extent cx="5943600" cy="2486025"/>
+            <wp:effectExtent l="0" t="0" r="0" b="3175"/>
+            <wp:docPr id="1490161922" name="Picture 6" descr="A screenshot of a computer&#10;&#10;Description automatically generated"/>
+            <wp:cNvGraphicFramePr>
+              <a:graphicFrameLocks xmlns:a="http://schemas.openxmlformats.org/drawingml/2006/main" noChangeAspect="1"/>
+            </wp:cNvGraphicFramePr>
+            <a:graphic xmlns:a="http://schemas.openxmlformats.org/drawingml/2006/main">
+              <a:graphicData uri="http://schemas.openxmlformats.org/drawingml/2006/picture">
+                <pic:pic xmlns:pic="http://schemas.openxmlformats.org/drawingml/2006/picture">
+                  <pic:nvPicPr>
+                    <pic:cNvPr id="1490161922" name="Picture 6" descr="A screenshot of a computer&#10;&#10;Description automatically generated"/>
+                    <pic:cNvPicPr>
+                      <a:picLocks noChangeAspect="1" noChangeArrowheads="1"/>
+                    </pic:cNvPicPr>
+                  </pic:nvPicPr>
+                  <pic:blipFill>
+                    <a:blip r:embed="rId21" cstate="print">
+                      <a:extLst>
+                        <a:ext uri="{28A0092B-C50C-407E-A947-70E740481C1C}">
+                          <a14:useLocalDpi xmlns:a14="http://schemas.microsoft.com/office/drawing/2010/main" val="0"/>
+                        </a:ext>
+                      </a:extLst>
+                    </a:blip>
+                    <a:srcRect/>
+                    <a:stretch>
+                      <a:fillRect/>
+                    </a:stretch>
+                  </pic:blipFill>
+                  <pic:spPr bwMode="auto">
+                    <a:xfrm>
+                      <a:off x="0" y="0"/>
+                      <a:ext cx="5943600" cy="2486025"/>
+                    </a:xfrm>
+                    <a:prstGeom prst="rect">
+                      <a:avLst/>
+                    </a:prstGeom>
+                    <a:noFill/>
+                    <a:ln>
+                      <a:noFill/>
+                    </a:ln>
+                  </pic:spPr>
+                </pic:pic>
+              </a:graphicData>
+            </a:graphic>
+          </wp:inline>
+        </w:drawing>
+      </w:r>
+      <w:r>
+        <w:rPr>
+          <w:rFonts w:ascii="Arial" w:eastAsia="Times New Roman" w:hAnsi="Arial" w:cs="Arial"/>
+          <w:color w:val="000000"/>
+          <w:kern w:val="0"/>
+          <w:bdr w:val="none" w:sz="0" w:space="0" w:color="auto" w:frame="1"/>
+          <w14:ligatures w14:val="none"/>
+        </w:rPr>
+        <w:fldChar w:fldCharType="end"/>
+      </w:r>
+    </w:p>
+    <w:p>
+      <w:pPr>
+        <w:spacing w:after="240"/>
+        <w:rPr>
+          <w:rFonts w:ascii="Times New Roman" w:eastAsia="Times New Roman" w:hAnsi="Times New Roman" w:cs="Times New Roman"/>
+          <w:kern w:val="0"/>
+          <w14:ligatures w14:val="none"/>
+        </w:rPr>
+      </w:pPr>
+      <w:r>
+        <w:rPr>
+          <w:rFonts w:ascii="Times New Roman" w:eastAsia="Times New Roman" w:hAnsi="Times New Roman" w:cs="Times New Roman"/>
+          <w:kern w:val="0"/>
+          <w14:ligatures w14:val="none"/>
+        </w:rPr>
+        <w:br/>
+      </w:r>
+    </w:p>
+    <w:p>
+      <w:pPr>
+        <w:rPr>
+          <w:rFonts w:ascii="Times New Roman" w:eastAsia="Times New Roman" w:hAnsi="Times New Roman" w:cs="Times New Roman"/>
+          <w:kern w:val="0"/>
+          <w14:ligatures w14:val="none"/>
+        </w:rPr>
+      </w:pPr>
+      <w:r>
+        <w:rPr>
+          <w:rFonts w:ascii="Arial" w:eastAsia="Times New Roman" w:hAnsi="Arial" w:cs="Arial"/>
+          <w:color w:val="000000"/>
+          <w:kern w:val="0"/>
+          <w14:ligatures w14:val="none"/>
+        </w:rPr>
+        <w:t>(possibleActionFor Tweety (Trick-TheWord Sylvester))</w:t>
+      </w:r>
+    </w:p>
+    <w:p>
+      <w:pPr>
+        <w:rPr>
+          <w:rFonts w:ascii="Times New Roman" w:eastAsia="Times New Roman" w:hAnsi="Times New Roman" w:cs="Times New Roman"/>
+          <w:kern w:val="0"/>
+          <w14:ligatures w14:val="none"/>
+        </w:rPr>
+      </w:pPr>
+      <w:r>
+        <w:rPr>
+          <w:rFonts w:ascii="Arial" w:eastAsia="Times New Roman" w:hAnsi="Arial" w:cs="Arial"/>
+          <w:color w:val="000000"/>
+          <w:kern w:val="0"/>
+          <w:bdr w:val="none" w:sz="0" w:space="0" w:color="auto" w:frame="1"/>
+          <w14:ligatures w14:val="none"/>
+        </w:rPr>
+        <w:lastRenderedPageBreak/>
+        <w:fldChar w:fldCharType="begin"/>
+      </w:r>
+      <w:r>
+        <w:rPr>
+          <w:rFonts w:ascii="Arial" w:eastAsia="Times New Roman" w:hAnsi="Arial" w:cs="Arial"/>
+          <w:color w:val="000000"/>
+          <w:kern w:val="0"/>
+          <w:bdr w:val="none" w:sz="0" w:space="0" w:color="auto" w:frame="1"/>
+          <w14:ligatures w14:val="none"/>
+        </w:rPr>
+        <w:instrText xml:space="preserve"> INCLUDEPICTURE "https://lh7-us.googleusercontent.com/As7mdp3R2fbPbfdSkWSyhJJZXLOISCPQmHZWU9H5PH2sdys4QMs5VJ4GPcSz6W9uvgOUdE93Iu5g9ZpU5gDCvamn-dbAunBCc52g5B7Txx2Eyo1C5UhQMjuTg-4FgGm8YuETZtdSITsIvt02ToHLtxc" \* MERGEFORMATINET </w:instrText>
+      </w:r>
+      <w:r>
+        <w:rPr>
+          <w:rFonts w:ascii="Arial" w:eastAsia="Times New Roman" w:hAnsi="Arial" w:cs="Arial"/>
+          <w:color w:val="000000"/>
+          <w:kern w:val="0"/>
+          <w:bdr w:val="none" w:sz="0" w:space="0" w:color="auto" w:frame="1"/>
+          <w14:ligatures w14:val="none"/>
+        </w:rPr>
+        <w:fldChar w:fldCharType="separate"/>
+      </w:r>
+      <w:r>
+        <w:rPr>
+          <w:rFonts w:ascii="Arial" w:eastAsia="Times New Roman" w:hAnsi="Arial" w:cs="Arial"/>
+          <w:noProof/>
+          <w:color w:val="000000"/>
+          <w:kern w:val="0"/>
+          <w:bdr w:val="none" w:sz="0" w:space="0" w:color="auto" w:frame="1"/>
+          <w14:ligatures w14:val="none"/>
+        </w:rPr>
+        <w:drawing>
+          <wp:inline distT="0" distB="0" distL="0" distR="0" wp14:anchorId="435EFD07" wp14:editId="1AC7E1FC">
+            <wp:extent cx="5943600" cy="2515870"/>
+            <wp:effectExtent l="0" t="0" r="0" b="0"/>
+            <wp:docPr id="2136621517" name="Picture 5" descr="A screenshot of a computer&#10;&#10;Description automatically generated"/>
+            <wp:cNvGraphicFramePr>
+              <a:graphicFrameLocks xmlns:a="http://schemas.openxmlformats.org/drawingml/2006/main" noChangeAspect="1"/>
+            </wp:cNvGraphicFramePr>
+            <a:graphic xmlns:a="http://schemas.openxmlformats.org/drawingml/2006/main">
+              <a:graphicData uri="http://schemas.openxmlformats.org/drawingml/2006/picture">
+                <pic:pic xmlns:pic="http://schemas.openxmlformats.org/drawingml/2006/picture">
+                  <pic:nvPicPr>
+                    <pic:cNvPr id="2136621517" name="Picture 5" descr="A screenshot of a computer&#10;&#10;Description automatically generated"/>
+                    <pic:cNvPicPr>
+                      <a:picLocks noChangeAspect="1" noChangeArrowheads="1"/>
+                    </pic:cNvPicPr>
+                  </pic:nvPicPr>
+                  <pic:blipFill>
+                    <a:blip r:embed="rId22" cstate="print">
+                      <a:extLst>
+                        <a:ext uri="{28A0092B-C50C-407E-A947-70E740481C1C}">
+                          <a14:useLocalDpi xmlns:a14="http://schemas.microsoft.com/office/drawing/2010/main" val="0"/>
+                        </a:ext>
+                      </a:extLst>
+                    </a:blip>
+                    <a:srcRect/>
+                    <a:stretch>
+                      <a:fillRect/>
+                    </a:stretch>
+                  </pic:blipFill>
+                  <pic:spPr bwMode="auto">
+                    <a:xfrm>
+                      <a:off x="0" y="0"/>
+                      <a:ext cx="5943600" cy="2515870"/>
+                    </a:xfrm>
+                    <a:prstGeom prst="rect">
+                      <a:avLst/>
+                    </a:prstGeom>
+                    <a:noFill/>
+                    <a:ln>
+                      <a:noFill/>
+                    </a:ln>
+                  </pic:spPr>
+                </pic:pic>
+              </a:graphicData>
+            </a:graphic>
+          </wp:inline>
+        </w:drawing>
+      </w:r>
+      <w:r>
+        <w:rPr>
+          <w:rFonts w:ascii="Arial" w:eastAsia="Times New Roman" w:hAnsi="Arial" w:cs="Arial"/>
+          <w:color w:val="000000"/>
+          <w:kern w:val="0"/>
+          <w:bdr w:val="none" w:sz="0" w:space="0" w:color="auto" w:frame="1"/>
+          <w14:ligatures w14:val="none"/>
+        </w:rPr>
+        <w:fldChar w:fldCharType="end"/>
+      </w:r>
+    </w:p>
+    <w:p>
+      <w:pPr>
+        <w:rPr>
+          <w:rFonts w:ascii="Times New Roman" w:eastAsia="Times New Roman" w:hAnsi="Times New Roman" w:cs="Times New Roman"/>
+          <w:kern w:val="0"/>
+          <w14:ligatures w14:val="none"/>
+        </w:rPr>
+      </w:pPr>
+    </w:p>
+    <w:p>
+      <w:pPr>
+        <w:rPr>
+          <w:rFonts w:ascii="Times New Roman" w:eastAsia="Times New Roman" w:hAnsi="Times New Roman" w:cs="Times New Roman"/>
+          <w:kern w:val="0"/>
+          <w14:ligatures w14:val="none"/>
+        </w:rPr>
+      </w:pPr>
+      <w:r>
+        <w:rPr>
+          <w:rFonts w:ascii="Arial" w:eastAsia="Times New Roman" w:hAnsi="Arial" w:cs="Arial"/>
+          <w:color w:val="000000"/>
+          <w:kern w:val="0"/>
+          <w14:ligatures w14:val="none"/>
+        </w:rPr>
+        <w:t>(possibleActionFor Sylvester Worry-TheWord)</w:t>
+      </w:r>
+    </w:p>
+    <w:p>
+      <w:pPr>
+        <w:rPr>
+          <w:rFonts w:ascii="Times New Roman" w:eastAsia="Times New Roman" w:hAnsi="Times New Roman" w:cs="Times New Roman"/>
+          <w:kern w:val="0"/>
+          <w14:ligatures w14:val="none"/>
+        </w:rPr>
+      </w:pPr>
+      <w:r>
+        <w:rPr>
+          <w:rFonts w:ascii="Arial" w:eastAsia="Times New Roman" w:hAnsi="Arial" w:cs="Arial"/>
+          <w:color w:val="000000"/>
+          <w:kern w:val="0"/>
+          <w14:ligatures w14:val="none"/>
+        </w:rPr>
+        <w:t>Not Working!</w:t>
+      </w:r>
+    </w:p>
+    <w:p>
+      <w:pPr>
+        <w:rPr>
+          <w:rFonts w:ascii="Times New Roman" w:eastAsia="Times New Roman" w:hAnsi="Times New Roman" w:cs="Times New Roman"/>
+          <w:kern w:val="0"/>
+          <w14:ligatures w14:val="none"/>
+        </w:rPr>
+      </w:pPr>
+    </w:p>
+    <w:p>
+      <w:pPr>
+        <w:rPr>
+          <w:rFonts w:ascii="Times New Roman" w:eastAsia="Times New Roman" w:hAnsi="Times New Roman" w:cs="Times New Roman"/>
+          <w:kern w:val="0"/>
+          <w14:ligatures w14:val="none"/>
+        </w:rPr>
+      </w:pPr>
+      <w:r>
+        <w:rPr>
+          <w:rFonts w:ascii="Arial" w:eastAsia="Times New Roman" w:hAnsi="Arial" w:cs="Arial"/>
+          <w:color w:val="000000"/>
+          <w:kern w:val="0"/>
+          <w14:ligatures w14:val="none"/>
+        </w:rPr>
+        <w:t>(possibleActionFor Tweety Harm-TheWord)</w:t>
+      </w:r>
+    </w:p>
+    <w:p>
+      <w:pPr>
+        <w:rPr>
+          <w:rFonts w:ascii="Times New Roman" w:eastAsia="Times New Roman" w:hAnsi="Times New Roman" w:cs="Times New Roman"/>
+          <w:kern w:val="0"/>
+          <w14:ligatures w14:val="none"/>
+        </w:rPr>
+      </w:pPr>
+      <w:r>
+        <w:rPr>
+          <w:rFonts w:ascii="Arial" w:eastAsia="Times New Roman" w:hAnsi="Arial" w:cs="Arial"/>
+          <w:color w:val="000000"/>
+          <w:kern w:val="0"/>
+          <w:bdr w:val="none" w:sz="0" w:space="0" w:color="auto" w:frame="1"/>
+          <w14:ligatures w14:val="none"/>
+        </w:rPr>
+        <w:fldChar w:fldCharType="begin"/>
+      </w:r>
+      <w:r>
+        <w:rPr>
+          <w:rFonts w:ascii="Arial" w:eastAsia="Times New Roman" w:hAnsi="Arial" w:cs="Arial"/>
+          <w:color w:val="000000"/>
+          <w:kern w:val="0"/>
+          <w:bdr w:val="none" w:sz="0" w:space="0" w:color="auto" w:frame="1"/>
+          <w14:ligatures w14:val="none"/>
+        </w:rPr>
+        <w:instrText xml:space="preserve"> INCLUDEPICTURE "https://lh7-us.googleusercontent.com/lYsSSOG6AZ6QlP6ChS0tEbMMdVYVtUqkRY6GriFvaN-4c_wdefO9QhB421NTSa9rThlnA9HUIPTqvARAT5nwhw61_R3h6Vtf2nM9Xsx1VjB-PGda8tff8Bc5qpQC1zelOjkteEOuhbuiDVNFJhIJ1z0" \* MERGEFORMATINET </w:instrText>
+      </w:r>
+      <w:r>
+        <w:rPr>
+          <w:rFonts w:ascii="Arial" w:eastAsia="Times New Roman" w:hAnsi="Arial" w:cs="Arial"/>
+          <w:color w:val="000000"/>
+          <w:kern w:val="0"/>
+          <w:bdr w:val="none" w:sz="0" w:space="0" w:color="auto" w:frame="1"/>
+          <w14:ligatures w14:val="none"/>
+        </w:rPr>
+        <w:fldChar w:fldCharType="separate"/>
+      </w:r>
+      <w:r>
+        <w:rPr>
+          <w:rFonts w:ascii="Arial" w:eastAsia="Times New Roman" w:hAnsi="Arial" w:cs="Arial"/>
+          <w:noProof/>
+          <w:color w:val="000000"/>
+          <w:kern w:val="0"/>
+          <w:bdr w:val="none" w:sz="0" w:space="0" w:color="auto" w:frame="1"/>
+          <w14:ligatures w14:val="none"/>
+        </w:rPr>
+        <w:drawing>
+          <wp:inline distT="0" distB="0" distL="0" distR="0" wp14:anchorId="2E1DCE69" wp14:editId="036A2987">
+            <wp:extent cx="5943600" cy="2591435"/>
+            <wp:effectExtent l="0" t="0" r="0" b="0"/>
+            <wp:docPr id="1843456529" name="Picture 4" descr="A screenshot of a computer&#10;&#10;Description automatically generated"/>
+            <wp:cNvGraphicFramePr>
+              <a:graphicFrameLocks xmlns:a="http://schemas.openxmlformats.org/drawingml/2006/main" noChangeAspect="1"/>
+            </wp:cNvGraphicFramePr>
+            <a:graphic xmlns:a="http://schemas.openxmlformats.org/drawingml/2006/main">
+              <a:graphicData uri="http://schemas.openxmlformats.org/drawingml/2006/picture">
+                <pic:pic xmlns:pic="http://schemas.openxmlformats.org/drawingml/2006/picture">
+                  <pic:nvPicPr>
+                    <pic:cNvPr id="1843456529" name="Picture 4" descr="A screenshot of a computer&#10;&#10;Description automatically generated"/>
+                    <pic:cNvPicPr>
+                      <a:picLocks noChangeAspect="1" noChangeArrowheads="1"/>
+                    </pic:cNvPicPr>
+                  </pic:nvPicPr>
+                  <pic:blipFill>
+                    <a:blip r:embed="rId23" cstate="print">
+                      <a:extLst>
+                        <a:ext uri="{28A0092B-C50C-407E-A947-70E740481C1C}">
+                          <a14:useLocalDpi xmlns:a14="http://schemas.microsoft.com/office/drawing/2010/main" val="0"/>
+                        </a:ext>
+                      </a:extLst>
+                    </a:blip>
+                    <a:srcRect/>
+                    <a:stretch>
+                      <a:fillRect/>
+                    </a:stretch>
+                  </pic:blipFill>
+                  <pic:spPr bwMode="auto">
+                    <a:xfrm>
+                      <a:off x="0" y="0"/>
+                      <a:ext cx="5943600" cy="2591435"/>
+                    </a:xfrm>
+                    <a:prstGeom prst="rect">
+                      <a:avLst/>
+                    </a:prstGeom>
+                    <a:noFill/>
+                    <a:ln>
+                      <a:noFill/>
+                    </a:ln>
+                  </pic:spPr>
+                </pic:pic>
+              </a:graphicData>
+            </a:graphic>
+          </wp:inline>
+        </w:drawing>
+      </w:r>
+      <w:r>
+        <w:rPr>
+          <w:rFonts w:ascii="Arial" w:eastAsia="Times New Roman" w:hAnsi="Arial" w:cs="Arial"/>
+          <w:color w:val="000000"/>
+          <w:kern w:val="0"/>
+          <w:bdr w:val="none" w:sz="0" w:space="0" w:color="auto" w:frame="1"/>
+          <w14:ligatures w14:val="none"/>
+        </w:rPr>
+        <w:fldChar w:fldCharType="end"/>
+      </w:r>
+    </w:p>
+    <w:p>
+      <w:pPr>
+        <w:rPr>
+          <w:rFonts w:ascii="Times New Roman" w:eastAsia="Times New Roman" w:hAnsi="Times New Roman" w:cs="Times New Roman"/>
+          <w:kern w:val="0"/>
+          <w14:ligatures w14:val="none"/>
+        </w:rPr>
+      </w:pPr>
+    </w:p>
+    <w:p>
+      <w:pPr>
+        <w:rPr>
+          <w:rFonts w:ascii="Times New Roman" w:eastAsia="Times New Roman" w:hAnsi="Times New Roman" w:cs="Times New Roman"/>
+          <w:kern w:val="0"/>
+          <w14:ligatures w14:val="none"/>
+        </w:rPr>
+      </w:pPr>
+      <w:r>
+        <w:rPr>
+          <w:rFonts w:ascii="Arial" w:eastAsia="Times New Roman" w:hAnsi="Arial" w:cs="Arial"/>
+          <w:color w:val="000000"/>
+          <w:kern w:val="0"/>
+          <w14:ligatures w14:val="none"/>
+        </w:rPr>
+        <w:t>(not (possibleActionFor DaffyDuck Harm-TheWord))</w:t>
+      </w:r>
+    </w:p>
+    <w:p>
+      <w:pPr>
+        <w:rPr>
+          <w:rFonts w:ascii="Times New Roman" w:eastAsia="Times New Roman" w:hAnsi="Times New Roman" w:cs="Times New Roman"/>
+          <w:kern w:val="0"/>
+          <w14:ligatures w14:val="none"/>
+        </w:rPr>
+      </w:pPr>
+      <w:r>
+        <w:rPr>
+          <w:rFonts w:ascii="Arial" w:eastAsia="Times New Roman" w:hAnsi="Arial" w:cs="Arial"/>
+          <w:color w:val="000000"/>
+          <w:kern w:val="0"/>
+          <w:bdr w:val="none" w:sz="0" w:space="0" w:color="auto" w:frame="1"/>
+          <w14:ligatures w14:val="none"/>
+        </w:rPr>
+        <w:lastRenderedPageBreak/>
+        <w:fldChar w:fldCharType="begin"/>
+      </w:r>
+      <w:r>
+        <w:rPr>
+          <w:rFonts w:ascii="Arial" w:eastAsia="Times New Roman" w:hAnsi="Arial" w:cs="Arial"/>
+          <w:color w:val="000000"/>
+          <w:kern w:val="0"/>
+          <w:bdr w:val="none" w:sz="0" w:space="0" w:color="auto" w:frame="1"/>
+          <w14:ligatures w14:val="none"/>
+        </w:rPr>
+        <w:instrText xml:space="preserve"> INCLUDEPICTURE "https://lh7-us.googleusercontent.com/oP144NSpVUDT37drPiQRU6C82a_HYy7yUapgkQt4p5zTb2RfctYTuavMw_wc_oEjwoNSxnE8draH0w9wxPXy9N7Lx4z-LQyE1SS7_xu-WSycknIOuBy5dHRIe722TwSl_kPpdeLtaHqXwhB-YqasI6M" \* MERGEFORMATINET </w:instrText>
+      </w:r>
+      <w:r>
+        <w:rPr>
+          <w:rFonts w:ascii="Arial" w:eastAsia="Times New Roman" w:hAnsi="Arial" w:cs="Arial"/>
+          <w:color w:val="000000"/>
+          <w:kern w:val="0"/>
+          <w:bdr w:val="none" w:sz="0" w:space="0" w:color="auto" w:frame="1"/>
+          <w14:ligatures w14:val="none"/>
+        </w:rPr>
+        <w:fldChar w:fldCharType="separate"/>
+      </w:r>
+      <w:r>
+        <w:rPr>
+          <w:rFonts w:ascii="Arial" w:eastAsia="Times New Roman" w:hAnsi="Arial" w:cs="Arial"/>
+          <w:noProof/>
+          <w:color w:val="000000"/>
+          <w:kern w:val="0"/>
+          <w:bdr w:val="none" w:sz="0" w:space="0" w:color="auto" w:frame="1"/>
+          <w14:ligatures w14:val="none"/>
+        </w:rPr>
+        <w:drawing>
+          <wp:inline distT="0" distB="0" distL="0" distR="0" wp14:anchorId="488455F4" wp14:editId="30608F67">
+            <wp:extent cx="5943600" cy="2659380"/>
+            <wp:effectExtent l="0" t="0" r="0" b="0"/>
+            <wp:docPr id="1994936064" name="Picture 3" descr="A screenshot of a computer&#10;&#10;Description automatically generated"/>
+            <wp:cNvGraphicFramePr>
+              <a:graphicFrameLocks xmlns:a="http://schemas.openxmlformats.org/drawingml/2006/main" noChangeAspect="1"/>
+            </wp:cNvGraphicFramePr>
+            <a:graphic xmlns:a="http://schemas.openxmlformats.org/drawingml/2006/main">
+              <a:graphicData uri="http://schemas.openxmlformats.org/drawingml/2006/picture">
+                <pic:pic xmlns:pic="http://schemas.openxmlformats.org/drawingml/2006/picture">
+                  <pic:nvPicPr>
+                    <pic:cNvPr id="1994936064" name="Picture 3" descr="A screenshot of a computer&#10;&#10;Description automatically generated"/>
+                    <pic:cNvPicPr>
+                      <a:picLocks noChangeAspect="1" noChangeArrowheads="1"/>
+                    </pic:cNvPicPr>
+                  </pic:nvPicPr>
+                  <pic:blipFill>
+                    <a:blip r:embed="rId24" cstate="print">
+                      <a:extLst>
+                        <a:ext uri="{28A0092B-C50C-407E-A947-70E740481C1C}">
+                          <a14:useLocalDpi xmlns:a14="http://schemas.microsoft.com/office/drawing/2010/main" val="0"/>
+                        </a:ext>
+                      </a:extLst>
+                    </a:blip>
+                    <a:srcRect/>
+                    <a:stretch>
+                      <a:fillRect/>
+                    </a:stretch>
+                  </pic:blipFill>
+                  <pic:spPr bwMode="auto">
+                    <a:xfrm>
+                      <a:off x="0" y="0"/>
+                      <a:ext cx="5943600" cy="2659380"/>
+                    </a:xfrm>
+                    <a:prstGeom prst="rect">
+                      <a:avLst/>
+                    </a:prstGeom>
+                    <a:noFill/>
+                    <a:ln>
+                      <a:noFill/>
+                    </a:ln>
+                  </pic:spPr>
+                </pic:pic>
+              </a:graphicData>
+            </a:graphic>
+          </wp:inline>
+        </w:drawing>
+      </w:r>
+      <w:r>
+        <w:rPr>
+          <w:rFonts w:ascii="Arial" w:eastAsia="Times New Roman" w:hAnsi="Arial" w:cs="Arial"/>
+          <w:color w:val="000000"/>
+          <w:kern w:val="0"/>
+          <w:bdr w:val="none" w:sz="0" w:space="0" w:color="auto" w:frame="1"/>
+          <w14:ligatures w14:val="none"/>
+        </w:rPr>
+        <w:fldChar w:fldCharType="end"/>
+      </w:r>
+    </w:p>
+    <w:p>
+      <w:pPr>
+        <w:spacing w:after="240"/>
+        <w:rPr>
+          <w:rFonts w:ascii="Times New Roman" w:eastAsia="Times New Roman" w:hAnsi="Times New Roman" w:cs="Times New Roman"/>
+          <w:kern w:val="0"/>
+          <w14:ligatures w14:val="none"/>
+        </w:rPr>
+      </w:pPr>
+      <w:r>
+        <w:rPr>
+          <w:rFonts w:ascii="Times New Roman" w:eastAsia="Times New Roman" w:hAnsi="Times New Roman" w:cs="Times New Roman"/>
+          <w:kern w:val="0"/>
+          <w14:ligatures w14:val="none"/>
+        </w:rPr>
+        <w:br/>
+      </w:r>
+    </w:p>
+    <w:p>
+      <w:pPr>
+        <w:rPr>
+          <w:rFonts w:ascii="Times New Roman" w:eastAsia="Times New Roman" w:hAnsi="Times New Roman" w:cs="Times New Roman"/>
+          <w:kern w:val="0"/>
+          <w14:ligatures w14:val="none"/>
+        </w:rPr>
+      </w:pPr>
+      <w:r>
+        <w:rPr>
+          <w:rFonts w:ascii="Arial" w:eastAsia="Times New Roman" w:hAnsi="Arial" w:cs="Arial"/>
+          <w:color w:val="000000"/>
+          <w:kern w:val="0"/>
+          <w14:ligatures w14:val="none"/>
+        </w:rPr>
+        <w:t>(typeBehaviorCapable-PerformedBy TasmanianDevil Frighten-TheWord)</w:t>
+      </w:r>
+    </w:p>
+    <w:p>
+      <w:pPr>
+        <w:rPr>
+          <w:rFonts w:ascii="Times New Roman" w:eastAsia="Times New Roman" w:hAnsi="Times New Roman" w:cs="Times New Roman"/>
+          <w:kern w:val="0"/>
+          <w14:ligatures w14:val="none"/>
+        </w:rPr>
+      </w:pPr>
+      <w:r>
+        <w:rPr>
+          <w:rFonts w:ascii="Arial" w:eastAsia="Times New Roman" w:hAnsi="Arial" w:cs="Arial"/>
+          <w:color w:val="000000"/>
+          <w:kern w:val="0"/>
+          <w:bdr w:val="none" w:sz="0" w:space="0" w:color="auto" w:frame="1"/>
+          <w14:ligatures w14:val="none"/>
+        </w:rPr>
+        <w:fldChar w:fldCharType="begin"/>
+      </w:r>
+      <w:r>
+        <w:rPr>
+          <w:rFonts w:ascii="Arial" w:eastAsia="Times New Roman" w:hAnsi="Arial" w:cs="Arial"/>
+          <w:color w:val="000000"/>
+          <w:kern w:val="0"/>
+          <w:bdr w:val="none" w:sz="0" w:space="0" w:color="auto" w:frame="1"/>
+          <w14:ligatures w14:val="none"/>
+        </w:rPr>
+        <w:instrText xml:space="preserve"> INCLUDEPICTURE "https://lh7-us.googleusercontent.com/iGZOJ-XaSZ_HeJLu1H2FgLl44wNguXOrNlfPsSv3GzxoyBVznrhlCCUQPUqXVpCkIC8b-P7jq53q5rQVKtyxXQROQ27XOBBIAWMGlhlmJJWfS8f6U4wcMYGZtS-m9YvKVu5QMjn6fK422qVOnFR7-Oc" \* MERGEFORMATINET </w:instrText>
+      </w:r>
+      <w:r>
+        <w:rPr>
+          <w:rFonts w:ascii="Arial" w:eastAsia="Times New Roman" w:hAnsi="Arial" w:cs="Arial"/>
+          <w:color w:val="000000"/>
+          <w:kern w:val="0"/>
+          <w:bdr w:val="none" w:sz="0" w:space="0" w:color="auto" w:frame="1"/>
+          <w14:ligatures w14:val="none"/>
+        </w:rPr>
+        <w:fldChar w:fldCharType="separate"/>
+      </w:r>
+      <w:r>
+        <w:rPr>
+          <w:rFonts w:ascii="Arial" w:eastAsia="Times New Roman" w:hAnsi="Arial" w:cs="Arial"/>
+          <w:noProof/>
+          <w:color w:val="000000"/>
+          <w:kern w:val="0"/>
+          <w:bdr w:val="none" w:sz="0" w:space="0" w:color="auto" w:frame="1"/>
+          <w14:ligatures w14:val="none"/>
+        </w:rPr>
+        <w:drawing>
+          <wp:inline distT="0" distB="0" distL="0" distR="0" wp14:anchorId="17E25A3E" wp14:editId="12505F31">
+            <wp:extent cx="5943600" cy="2599055"/>
+            <wp:effectExtent l="0" t="0" r="0" b="4445"/>
+            <wp:docPr id="1110161188" name="Picture 2" descr="A screenshot of a computer&#10;&#10;Description automatically generated"/>
+            <wp:cNvGraphicFramePr>
+              <a:graphicFrameLocks xmlns:a="http://schemas.openxmlformats.org/drawingml/2006/main" noChangeAspect="1"/>
+            </wp:cNvGraphicFramePr>
+            <a:graphic xmlns:a="http://schemas.openxmlformats.org/drawingml/2006/main">
+              <a:graphicData uri="http://schemas.openxmlformats.org/drawingml/2006/picture">
+                <pic:pic xmlns:pic="http://schemas.openxmlformats.org/drawingml/2006/picture">
+                  <pic:nvPicPr>
+                    <pic:cNvPr id="1110161188" name="Picture 2" descr="A screenshot of a computer&#10;&#10;Description automatically generated"/>
+                    <pic:cNvPicPr>
+                      <a:picLocks noChangeAspect="1" noChangeArrowheads="1"/>
+                    </pic:cNvPicPr>
+                  </pic:nvPicPr>
+                  <pic:blipFill>
+                    <a:blip r:embed="rId25" cstate="print">
+                      <a:extLst>
+                        <a:ext uri="{28A0092B-C50C-407E-A947-70E740481C1C}">
+                          <a14:useLocalDpi xmlns:a14="http://schemas.microsoft.com/office/drawing/2010/main" val="0"/>
+                        </a:ext>
+                      </a:extLst>
+                    </a:blip>
+                    <a:srcRect/>
+                    <a:stretch>
+                      <a:fillRect/>
+                    </a:stretch>
+                  </pic:blipFill>
+                  <pic:spPr bwMode="auto">
+                    <a:xfrm>
+                      <a:off x="0" y="0"/>
+                      <a:ext cx="5943600" cy="2599055"/>
+                    </a:xfrm>
+                    <a:prstGeom prst="rect">
+                      <a:avLst/>
+                    </a:prstGeom>
+                    <a:noFill/>
+                    <a:ln>
+                      <a:noFill/>
+                    </a:ln>
+                  </pic:spPr>
+                </pic:pic>
+              </a:graphicData>
+            </a:graphic>
+          </wp:inline>
+        </w:drawing>
+      </w:r>
+      <w:r>
+        <w:rPr>
+          <w:rFonts w:ascii="Arial" w:eastAsia="Times New Roman" w:hAnsi="Arial" w:cs="Arial"/>
+          <w:color w:val="000000"/>
+          <w:kern w:val="0"/>
+          <w:bdr w:val="none" w:sz="0" w:space="0" w:color="auto" w:frame="1"/>
+          <w14:ligatures w14:val="none"/>
+        </w:rPr>
+        <w:fldChar w:fldCharType="end"/>
+      </w:r>
+    </w:p>
+    <w:p>
+      <w:pPr>
+        <w:rPr>
+          <w:rFonts w:ascii="Times New Roman" w:eastAsia="Times New Roman" w:hAnsi="Times New Roman" w:cs="Times New Roman"/>
+          <w:kern w:val="0"/>
+          <w14:ligatures w14:val="none"/>
+        </w:rPr>
+      </w:pPr>
+      <w:r>
+        <w:rPr>
+          <w:rFonts w:ascii="Arial" w:eastAsia="Times New Roman" w:hAnsi="Arial" w:cs="Arial"/>
+          <w:color w:val="000000"/>
+          <w:kern w:val="0"/>
+          <w14:ligatures w14:val="none"/>
+        </w:rPr>
+        <w:t>(not (typeBehaviorCapable-PerformedBy BugsBunny Frighten-TheWord))</w:t>
+      </w:r>
+    </w:p>
+    <w:p>
+      <w:pPr>
+        <w:rPr>
+          <w:rFonts w:ascii="Times New Roman" w:eastAsia="Times New Roman" w:hAnsi="Times New Roman" w:cs="Times New Roman"/>
+          <w:kern w:val="0"/>
+          <w14:ligatures w14:val="none"/>
+        </w:rPr>
+      </w:pPr>
+      <w:r>
+        <w:rPr>
+          <w:rFonts w:ascii="Arial" w:eastAsia="Times New Roman" w:hAnsi="Arial" w:cs="Arial"/>
+          <w:color w:val="000000"/>
+          <w:kern w:val="0"/>
+          <w:bdr w:val="none" w:sz="0" w:space="0" w:color="auto" w:frame="1"/>
+          <w14:ligatures w14:val="none"/>
+        </w:rPr>
+        <w:lastRenderedPageBreak/>
+        <w:fldChar w:fldCharType="begin"/>
+      </w:r>
+      <w:r>
+        <w:rPr>
+          <w:rFonts w:ascii="Arial" w:eastAsia="Times New Roman" w:hAnsi="Arial" w:cs="Arial"/>
+          <w:color w:val="000000"/>
+          <w:kern w:val="0"/>
+          <w:bdr w:val="none" w:sz="0" w:space="0" w:color="auto" w:frame="1"/>
+          <w14:ligatures w14:val="none"/>
+        </w:rPr>
+        <w:instrText xml:space="preserve"> INCLUDEPICTURE "https://lh7-us.googleusercontent.com/Q8i4XxByo8FdNsgX0X3h-wZG2QM-j8lPtwGwy12vPi5ASjNZvkeaHnnItMMZ4megVrMMVn_-Bw0lVF8KBCZP2GuOf8nlT58st2FGyruTBl_iJBSqDcDdOtZ_GKJKQuhEVwmkCuc6vCpwShqfRMt6pvo" \* MERGEFORMATINET </w:instrText>
+      </w:r>
+      <w:r>
+        <w:rPr>
+          <w:rFonts w:ascii="Arial" w:eastAsia="Times New Roman" w:hAnsi="Arial" w:cs="Arial"/>
+          <w:color w:val="000000"/>
+          <w:kern w:val="0"/>
+          <w:bdr w:val="none" w:sz="0" w:space="0" w:color="auto" w:frame="1"/>
+          <w14:ligatures w14:val="none"/>
+        </w:rPr>
+        <w:fldChar w:fldCharType="separate"/>
+      </w:r>
+      <w:r>
+        <w:rPr>
+          <w:rFonts w:ascii="Arial" w:eastAsia="Times New Roman" w:hAnsi="Arial" w:cs="Arial"/>
+          <w:noProof/>
+          <w:color w:val="000000"/>
+          <w:kern w:val="0"/>
+          <w:bdr w:val="none" w:sz="0" w:space="0" w:color="auto" w:frame="1"/>
+          <w14:ligatures w14:val="none"/>
+        </w:rPr>
+        <w:drawing>
+          <wp:inline distT="0" distB="0" distL="0" distR="0" wp14:anchorId="61ACC5E0" wp14:editId="044626EF">
+            <wp:extent cx="5943600" cy="2523490"/>
+            <wp:effectExtent l="0" t="0" r="0" b="3810"/>
+            <wp:docPr id="1714634673" name="Picture 1" descr="A screenshot of a computer&#10;&#10;Description automatically generated"/>
+            <wp:cNvGraphicFramePr>
+              <a:graphicFrameLocks xmlns:a="http://schemas.openxmlformats.org/drawingml/2006/main" noChangeAspect="1"/>
+            </wp:cNvGraphicFramePr>
+            <a:graphic xmlns:a="http://schemas.openxmlformats.org/drawingml/2006/main">
+              <a:graphicData uri="http://schemas.openxmlformats.org/drawingml/2006/picture">
+                <pic:pic xmlns:pic="http://schemas.openxmlformats.org/drawingml/2006/picture">
+                  <pic:nvPicPr>
+                    <pic:cNvPr id="1714634673" name="Picture 1" descr="A screenshot of a computer&#10;&#10;Description automatically generated"/>
+                    <pic:cNvPicPr>
+                      <a:picLocks noChangeAspect="1" noChangeArrowheads="1"/>
+                    </pic:cNvPicPr>
+                  </pic:nvPicPr>
+                  <pic:blipFill>
+                    <a:blip r:embed="rId26" cstate="print">
+                      <a:extLst>
+                        <a:ext uri="{28A0092B-C50C-407E-A947-70E740481C1C}">
+                          <a14:useLocalDpi xmlns:a14="http://schemas.microsoft.com/office/drawing/2010/main" val="0"/>
+                        </a:ext>
+                      </a:extLst>
+                    </a:blip>
+                    <a:srcRect/>
+                    <a:stretch>
+                      <a:fillRect/>
+                    </a:stretch>
+                  </pic:blipFill>
+                  <pic:spPr bwMode="auto">
+                    <a:xfrm>
+                      <a:off x="0" y="0"/>
+                      <a:ext cx="5943600" cy="2523490"/>
+                    </a:xfrm>
+                    <a:prstGeom prst="rect">
+                      <a:avLst/>
+                    </a:prstGeom>
+                    <a:noFill/>
+                    <a:ln>
+                      <a:noFill/>
+                    </a:ln>
+                  </pic:spPr>
+                </pic:pic>
+              </a:graphicData>
+            </a:graphic>
+          </wp:inline>
+        </w:drawing>
+      </w:r>
+      <w:r>
+        <w:rPr>
+          <w:rFonts w:ascii="Arial" w:eastAsia="Times New Roman" w:hAnsi="Arial" w:cs="Arial"/>
+          <w:color w:val="000000"/>
+          <w:kern w:val="0"/>
+          <w:bdr w:val="none" w:sz="0" w:space="0" w:color="auto" w:frame="1"/>
+          <w14:ligatures w14:val="none"/>
+        </w:rPr>
+        <w:fldChar w:fldCharType="end"/>
+      </w:r>
+    </w:p>
+    <w:p>
+      <w:pPr>
+        <w:rPr>
+          <w:rFonts w:ascii="Times New Roman" w:eastAsia="Times New Roman" w:hAnsi="Times New Roman" w:cs="Times New Roman"/>
+          <w:kern w:val="0"/>
+          <w14:ligatures w14:val="none"/>
+        </w:rPr>
+      </w:pPr>
+    </w:p>
+    <w:p/>
     <w:sectPr>
-      <w:headerReference w:type="default" r:id="rId13"/>
-      <w:footerReference w:type="even" r:id="rId14"/>
-      <w:footerReference w:type="default" r:id="rId15"/>
+      <w:headerReference w:type="default" r:id="rId27"/>
+      <w:footerReference w:type="even" r:id="rId28"/>
+      <w:footerReference w:type="default" r:id="rId29"/>
       <w:pgSz w:w="12240" w:h="15840"/>
       <w:pgMar w:top="1440" w:right="1440" w:bottom="1440" w:left="1440" w:header="720" w:footer="720" w:gutter="0"/>
       <w:cols w:space="720"/>
@@ -971,6 +2903,22 @@
     <w:unhideWhenUsed/>
     <w:rsid w:val="00656552"/>
   </w:style>
+  <w:style w:type="paragraph" w:styleId="NormalWeb">
+    <w:name w:val="Normal (Web)"/>
+    <w:basedOn w:val="Normal"/>
+    <w:uiPriority w:val="99"/>
+    <w:semiHidden/>
+    <w:unhideWhenUsed/>
+    <w:rsid w:val="00FE17DA"/>
+    <w:pPr>
+      <w:spacing w:before="100" w:beforeAutospacing="1" w:after="100" w:afterAutospacing="1"/>
+    </w:pPr>
+    <w:rPr>
+      <w:rFonts w:ascii="Times New Roman" w:eastAsia="Times New Roman" w:hAnsi="Times New Roman" w:cs="Times New Roman"/>
+      <w:kern w:val="0"/>
+      <w14:ligatures w14:val="none"/>
+    </w:rPr>
+  </w:style>
 </w:styles>
 </file>
 

</xml_diff>